<commit_message>
Update a driver installation manual
git-svn-id: https://belle2.cc.kek.jp/svn/trunk/software@12689 b38c6c8f-bee8-465d-8448-9abe6915d496
</commit_message>
<xml_diff>
--- a/daq/copper/doc/SetupPocketDAQ_2_installDriverandFirmware.docx
+++ b/daq/copper/doc/SetupPocketDAQ_2_installDriverandFirmware.docx
@@ -417,11 +417,6 @@
     </w:p>
     <w:p/>
     <w:p>
-      <w:pPr>
-        <w:rPr>
-          <w:rFonts w:hint="eastAsia"/>
-        </w:rPr>
-      </w:pPr>
       <w:r>
         <w:rPr>
           <w:rFonts w:hint="eastAsia"/>
@@ -431,8 +426,6 @@
       <w:r>
         <w:t>=============================================================</w:t>
       </w:r>
-      <w:bookmarkStart w:id="0" w:name="_GoBack"/>
-      <w:bookmarkEnd w:id="0"/>
     </w:p>
     <w:p>
       <w:r>
@@ -2433,7 +2426,455 @@
         <w:t xml:space="preserve">  ttd3% ~nakao/bin/bootft -48 ~nakao/daq/ftsw/ft2u026.bit</w:t>
       </w:r>
     </w:p>
-    <w:p/>
+    <w:p>
+      <w:pPr>
+        <w:widowControl/>
+        <w:jc w:val="left"/>
+      </w:pPr>
+      <w:r>
+        <w:br w:type="page"/>
+      </w:r>
+    </w:p>
+    <w:p>
+      <w:pPr>
+        <w:rPr>
+          <w:b/>
+        </w:rPr>
+      </w:pPr>
+      <w:r>
+        <w:rPr>
+          <w:rFonts w:hint="eastAsia"/>
+          <w:b/>
+        </w:rPr>
+        <w:lastRenderedPageBreak/>
+        <w:t>APPENDIX A.</w:t>
+      </w:r>
+      <w:r>
+        <w:rPr>
+          <w:rFonts w:hint="eastAsia"/>
+          <w:b/>
+        </w:rPr>
+        <w:t xml:space="preserve"> </w:t>
+      </w:r>
+      <w:bookmarkStart w:id="0" w:name="_GoBack"/>
+      <w:bookmarkEnd w:id="0"/>
+      <w:r>
+        <w:rPr>
+          <w:b/>
+        </w:rPr>
+        <w:t>setup for handling COPPER and TTRX drivers</w:t>
+      </w:r>
+    </w:p>
+    <w:p>
+      <w:r>
+        <w:rPr>
+          <w:b/>
+        </w:rPr>
+        <w:tab/>
+      </w:r>
+      <w:r>
+        <w:rPr>
+          <w:b/>
+        </w:rPr>
+        <w:tab/>
+      </w:r>
+      <w:r>
+        <w:rPr>
+          <w:b/>
+        </w:rPr>
+        <w:tab/>
+      </w:r>
+      <w:r>
+        <w:rPr>
+          <w:b/>
+        </w:rPr>
+        <w:tab/>
+      </w:r>
+      <w:r>
+        <w:rPr>
+          <w:b/>
+        </w:rPr>
+        <w:tab/>
+        <w:t xml:space="preserve"> </w:t>
+      </w:r>
+      <w:r>
+        <w:t>Sep. 2, 2014 S. Yamada</w:t>
+      </w:r>
+    </w:p>
+    <w:p>
+      <w:pPr>
+        <w:rPr>
+          <w:rFonts w:hint="eastAsia"/>
+        </w:rPr>
+      </w:pPr>
+    </w:p>
+    <w:p>
+      <w:pPr>
+        <w:rPr>
+          <w:szCs w:val="21"/>
+        </w:rPr>
+      </w:pPr>
+      <w:r>
+        <w:rPr>
+          <w:szCs w:val="21"/>
+        </w:rPr>
+        <w:t>The following is a procedure to set up</w:t>
+      </w:r>
+      <w:r>
+        <w:rPr>
+          <w:szCs w:val="21"/>
+        </w:rPr>
+        <w:t xml:space="preserve"> COPPER and TTRX drivers in ecl02</w:t>
+      </w:r>
+    </w:p>
+    <w:p>
+      <w:pPr>
+        <w:rPr>
+          <w:szCs w:val="21"/>
+        </w:rPr>
+      </w:pPr>
+    </w:p>
+    <w:p>
+      <w:pPr>
+        <w:rPr>
+          <w:szCs w:val="21"/>
+        </w:rPr>
+      </w:pPr>
+      <w:r>
+        <w:rPr>
+          <w:szCs w:val="21"/>
+        </w:rPr>
+        <w:t>1, copy *.ko and script files from ecl01</w:t>
+      </w:r>
+    </w:p>
+    <w:p>
+      <w:pPr>
+        <w:rPr>
+          <w:szCs w:val="21"/>
+        </w:rPr>
+      </w:pPr>
+    </w:p>
+    <w:p>
+      <w:pPr>
+        <w:rPr>
+          <w:szCs w:val="21"/>
+        </w:rPr>
+      </w:pPr>
+      <w:r>
+        <w:rPr>
+          <w:szCs w:val="21"/>
+        </w:rPr>
+        <w:t>2, make a direcotry for module files</w:t>
+      </w:r>
+    </w:p>
+    <w:p>
+      <w:pPr>
+        <w:rPr>
+          <w:szCs w:val="21"/>
+        </w:rPr>
+      </w:pPr>
+      <w:r>
+        <w:rPr>
+          <w:szCs w:val="21"/>
+        </w:rPr>
+        <w:t>[b2daq@ecl02:yamadas]$ sudo mkdir /tftpboot/copper/root/lib/modules/2.6.18/misc</w:t>
+      </w:r>
+    </w:p>
+    <w:p>
+      <w:pPr>
+        <w:rPr>
+          <w:szCs w:val="21"/>
+        </w:rPr>
+      </w:pPr>
+    </w:p>
+    <w:p>
+      <w:pPr>
+        <w:rPr>
+          <w:szCs w:val="21"/>
+        </w:rPr>
+      </w:pPr>
+      <w:r>
+        <w:rPr>
+          <w:szCs w:val="21"/>
+        </w:rPr>
+        <w:t>3, copy module files in the misc directory</w:t>
+      </w:r>
+    </w:p>
+    <w:p>
+      <w:pPr>
+        <w:rPr>
+          <w:szCs w:val="21"/>
+        </w:rPr>
+      </w:pPr>
+      <w:r>
+        <w:rPr>
+          <w:szCs w:val="21"/>
+        </w:rPr>
+        <w:t>[b2daq@ecl02:yamadas]$ ls *.ko</w:t>
+      </w:r>
+    </w:p>
+    <w:p>
+      <w:pPr>
+        <w:rPr>
+          <w:szCs w:val="21"/>
+        </w:rPr>
+      </w:pPr>
+      <w:r>
+        <w:rPr>
+          <w:szCs w:val="21"/>
+        </w:rPr>
+        <w:t>copper.0.1.5.ko              copper.131010.ko           cprfin_fngeneric.131008.ko  vme_universe.ko</w:t>
+      </w:r>
+    </w:p>
+    <w:p>
+      <w:pPr>
+        <w:rPr>
+          <w:szCs w:val="21"/>
+        </w:rPr>
+      </w:pPr>
+      <w:r>
+        <w:rPr>
+          <w:szCs w:val="21"/>
+        </w:rPr>
+        <w:t>copper.0.1.6.chksumcheck.ko  copper.ko                  cprfin_fngeneric.ko</w:t>
+      </w:r>
+    </w:p>
+    <w:p>
+      <w:pPr>
+        <w:rPr>
+          <w:szCs w:val="21"/>
+        </w:rPr>
+      </w:pPr>
+      <w:r>
+        <w:rPr>
+          <w:szCs w:val="21"/>
+        </w:rPr>
+        <w:t>copper.0.1.6.ko              cprfin_fngeneric.0.1.5.ko  ttrx_fifo.ko</w:t>
+      </w:r>
+    </w:p>
+    <w:p>
+      <w:pPr>
+        <w:rPr>
+          <w:szCs w:val="21"/>
+        </w:rPr>
+      </w:pPr>
+      <w:r>
+        <w:rPr>
+          <w:szCs w:val="21"/>
+        </w:rPr>
+        <w:t>copper.0.1.6.timeout1s.ko    cprfin_fngeneric.0.1.6.ko  ttrx.ko</w:t>
+      </w:r>
+    </w:p>
+    <w:p>
+      <w:pPr>
+        <w:rPr>
+          <w:szCs w:val="21"/>
+        </w:rPr>
+      </w:pPr>
+      <w:r>
+        <w:rPr>
+          <w:szCs w:val="21"/>
+        </w:rPr>
+        <w:t>[b2daq@ecl02:yamadas]$ sudo cp *.ko /tftpboot/copper/root/lib/modules/2.6.18/misc</w:t>
+      </w:r>
+    </w:p>
+    <w:p>
+      <w:pPr>
+        <w:rPr>
+          <w:szCs w:val="21"/>
+        </w:rPr>
+      </w:pPr>
+    </w:p>
+    <w:p>
+      <w:pPr>
+        <w:rPr>
+          <w:szCs w:val="21"/>
+        </w:rPr>
+      </w:pPr>
+      <w:r>
+        <w:rPr>
+          <w:szCs w:val="21"/>
+        </w:rPr>
+        <w:t>4, copy scripts</w:t>
+      </w:r>
+    </w:p>
+    <w:p>
+      <w:pPr>
+        <w:rPr>
+          <w:szCs w:val="21"/>
+        </w:rPr>
+      </w:pPr>
+      <w:r>
+        <w:rPr>
+          <w:szCs w:val="21"/>
+        </w:rPr>
+        <w:t>[b2daq@ecl02:yamadas]$ sudo cp copper /tftpboot/copper/root/etc/rc.d/init.d/</w:t>
+      </w:r>
+    </w:p>
+    <w:p>
+      <w:pPr>
+        <w:rPr>
+          <w:szCs w:val="21"/>
+        </w:rPr>
+      </w:pPr>
+      <w:r>
+        <w:rPr>
+          <w:szCs w:val="21"/>
+        </w:rPr>
+        <w:t>[b2daq@ecl02:yamadas]$ sudo cp ttrx /tftpboot/copper/root/etc/rc.d/init.d/</w:t>
+      </w:r>
+    </w:p>
+    <w:p>
+      <w:pPr>
+        <w:rPr>
+          <w:szCs w:val="21"/>
+        </w:rPr>
+      </w:pPr>
+    </w:p>
+    <w:p>
+      <w:pPr>
+        <w:rPr>
+          <w:szCs w:val="21"/>
+        </w:rPr>
+      </w:pPr>
+      <w:r>
+        <w:rPr>
+          <w:szCs w:val="21"/>
+        </w:rPr>
+        <w:t>5, Add copper and ttrx in the startup list</w:t>
+      </w:r>
+      <w:r>
+        <w:rPr>
+          <w:szCs w:val="21"/>
+        </w:rPr>
+        <w:t xml:space="preserve"> in COPPER</w:t>
+      </w:r>
+    </w:p>
+    <w:p>
+      <w:pPr>
+        <w:rPr>
+          <w:szCs w:val="21"/>
+        </w:rPr>
+      </w:pPr>
+      <w:r>
+        <w:rPr>
+          <w:szCs w:val="21"/>
+        </w:rPr>
+        <w:t>[root@cpr5014:b2daq]#  sudo /sbin/chkconfig --add copper</w:t>
+      </w:r>
+    </w:p>
+    <w:p>
+      <w:pPr>
+        <w:rPr>
+          <w:szCs w:val="21"/>
+        </w:rPr>
+      </w:pPr>
+      <w:r>
+        <w:rPr>
+          <w:szCs w:val="21"/>
+        </w:rPr>
+        <w:t xml:space="preserve">[root@cpr5014:b2daq]#  sudo /sbin/chkconfig --add ttrx  </w:t>
+      </w:r>
+    </w:p>
+    <w:p>
+      <w:pPr>
+        <w:rPr>
+          <w:szCs w:val="21"/>
+        </w:rPr>
+      </w:pPr>
+    </w:p>
+    <w:p>
+      <w:pPr>
+        <w:rPr>
+          <w:szCs w:val="21"/>
+        </w:rPr>
+      </w:pPr>
+      <w:r>
+        <w:rPr>
+          <w:szCs w:val="21"/>
+        </w:rPr>
+        <w:t>6, reboot COPPERs or install the drivers by hand</w:t>
+      </w:r>
+    </w:p>
+    <w:p>
+      <w:pPr>
+        <w:rPr>
+          <w:szCs w:val="21"/>
+        </w:rPr>
+      </w:pPr>
+      <w:r>
+        <w:rPr>
+          <w:szCs w:val="21"/>
+        </w:rPr>
+        <w:t>[root@cpr5014:b2daq]# /sbin/service copper start</w:t>
+      </w:r>
+    </w:p>
+    <w:p>
+      <w:pPr>
+        <w:rPr>
+          <w:szCs w:val="21"/>
+        </w:rPr>
+      </w:pPr>
+      <w:r>
+        <w:rPr>
+          <w:szCs w:val="21"/>
+        </w:rPr>
+        <w:t>Loading COPPER driver:                                     [  OK  ]</w:t>
+      </w:r>
+    </w:p>
+    <w:p>
+      <w:pPr>
+        <w:rPr>
+          <w:szCs w:val="21"/>
+        </w:rPr>
+      </w:pPr>
+      <w:r>
+        <w:rPr>
+          <w:szCs w:val="21"/>
+        </w:rPr>
+        <w:t>Loading FINESSE driver:                                    [  OK  ]</w:t>
+      </w:r>
+    </w:p>
+    <w:p>
+      <w:pPr>
+        <w:rPr>
+          <w:szCs w:val="21"/>
+        </w:rPr>
+      </w:pPr>
+      <w:r>
+        <w:rPr>
+          <w:szCs w:val="21"/>
+        </w:rPr>
+        <w:t xml:space="preserve">[root@cpr5014:b2daq]# /sbin/service ttrx start  </w:t>
+      </w:r>
+    </w:p>
+    <w:p>
+      <w:pPr>
+        <w:rPr>
+          <w:szCs w:val="21"/>
+        </w:rPr>
+      </w:pPr>
+      <w:r>
+        <w:rPr>
+          <w:szCs w:val="21"/>
+        </w:rPr>
+        <w:t>Loading TT-RX device driver:                               [  OK  ]</w:t>
+      </w:r>
+    </w:p>
+    <w:p>
+      <w:pPr>
+        <w:rPr>
+          <w:rFonts w:hint="eastAsia"/>
+          <w:szCs w:val="21"/>
+        </w:rPr>
+      </w:pPr>
+      <w:r>
+        <w:rPr>
+          <w:szCs w:val="21"/>
+        </w:rPr>
+        <w:t>Loading TT-RX FIFO driver:</w:t>
+      </w:r>
+    </w:p>
     <w:sectPr>
       <w:pgSz w:w="11906" w:h="16838"/>
       <w:pgMar w:top="1985" w:right="1701" w:bottom="1701" w:left="1701" w:header="851" w:footer="992" w:gutter="0"/>
@@ -3638,7 +4079,7 @@
 </file>
 
 <file path=customXml/itemProps1.xml><?xml version="1.0" encoding="utf-8"?>
-<ds:datastoreItem xmlns:ds="http://schemas.openxmlformats.org/officeDocument/2006/customXml" ds:itemID="{D4BB5EF5-D730-48E5-B73D-CF627C0DD949}">
+<ds:datastoreItem xmlns:ds="http://schemas.openxmlformats.org/officeDocument/2006/customXml" ds:itemID="{7FEE266E-3976-46A8-B485-31A176F6C464}">
   <ds:schemaRefs>
     <ds:schemaRef ds:uri="http://schemas.openxmlformats.org/officeDocument/2006/bibliography"/>
   </ds:schemaRefs>

</xml_diff>

<commit_message>
Update the location of driver intallation scripts
git-svn-id: https://belle2.cc.kek.jp/svn/trunk/software@13765 b38c6c8f-bee8-465d-8448-9abe6915d496
</commit_message>
<xml_diff>
--- a/daq/copper/doc/SetupPocketDAQ_2_installDriverandFirmware.docx
+++ b/daq/copper/doc/SetupPocketDAQ_2_installDriverandFirmware.docx
@@ -50,10 +50,7 @@
         <w:tab/>
       </w:r>
       <w:r>
-        <w:rPr>
-          <w:rFonts w:hint="eastAsia"/>
-        </w:rPr>
-        <w:t>Jun</w:t>
+        <w:t>Nov</w:t>
       </w:r>
       <w:r>
         <w:t xml:space="preserve">. </w:t>
@@ -62,7 +59,7 @@
         <w:rPr>
           <w:rFonts w:hint="eastAsia"/>
         </w:rPr>
-        <w:t>4</w:t>
+        <w:t>5</w:t>
       </w:r>
       <w:r>
         <w:t>, 2014</w:t>
@@ -347,6 +344,14 @@
     </w:p>
     <w:p>
       <w:r>
+        <w:t>Log in COPPER CPU</w:t>
+      </w:r>
+      <w:r>
+        <w:t xml:space="preserve"> first.</w:t>
+      </w:r>
+    </w:p>
+    <w:p>
+      <w:r>
         <w:t>% make clean</w:t>
       </w:r>
     </w:p>
@@ -377,7 +382,37 @@
     </w:p>
     <w:p>
       <w:r>
-        <w:t># ./initd_copper start</w:t>
+        <w:t xml:space="preserve">You can obtain the following installation scripts from svn repository : </w:t>
+      </w:r>
+      <w:r>
+        <w:t>daq/copper/driver</w:t>
+      </w:r>
+      <w:r>
+        <w:t>/copper</w:t>
+      </w:r>
+    </w:p>
+    <w:p>
+      <w:r>
+        <w:t>(</w:t>
+      </w:r>
+      <w:hyperlink r:id="rId10" w:history="1">
+        <w:r>
+          <w:rPr>
+            <w:rStyle w:val="a4"/>
+          </w:rPr>
+          <w:t>https://belle2.cc.kek.jp/browse/viewvc.cgi/svn/trunk/software/daq/copper/driver/copper/</w:t>
+        </w:r>
+      </w:hyperlink>
+      <w:r>
+        <w:t>)</w:t>
+      </w:r>
+    </w:p>
+    <w:p>
+      <w:r>
+        <w:t>#</w:t>
+      </w:r>
+      <w:r>
+        <w:t xml:space="preserve"> ./initd_copper start</w:t>
       </w:r>
     </w:p>
     <w:p>
@@ -434,6 +469,7 @@
     </w:p>
     <w:p>
       <w:r>
+        <w:lastRenderedPageBreak/>
         <w:t xml:space="preserve"> "</w:t>
       </w:r>
       <w:r>
@@ -471,7 +507,6 @@
     </w:p>
     <w:p>
       <w:r>
-        <w:lastRenderedPageBreak/>
         <w:t>You can check the version by  % /usr/bin/gcc --dumpversion</w:t>
       </w:r>
     </w:p>
@@ -665,6 +700,7 @@
     </w:p>
     <w:p>
       <w:r>
+        <w:lastRenderedPageBreak/>
         <w:t>[ on COPPER CPU] # chkconfig --add copper</w:t>
       </w:r>
     </w:p>
@@ -690,7 +726,6 @@
     </w:p>
     <w:p>
       <w:r>
-        <w:lastRenderedPageBreak/>
         <w:t xml:space="preserve">Maybe it will work. </w:t>
       </w:r>
     </w:p>
@@ -844,7 +879,7 @@
       <w:r>
         <w:t xml:space="preserve">svn co </w:t>
       </w:r>
-      <w:hyperlink r:id="rId10" w:history="1">
+      <w:hyperlink r:id="rId11" w:history="1">
         <w:r>
           <w:rPr>
             <w:rStyle w:val="a4"/>
@@ -1143,7 +1178,7 @@
       <w:r>
         <w:t xml:space="preserve">svn co </w:t>
       </w:r>
-      <w:hyperlink r:id="rId11" w:history="1">
+      <w:hyperlink r:id="rId12" w:history="1">
         <w:r>
           <w:rPr>
             <w:rStyle w:val="a4"/>
@@ -2056,7 +2091,7 @@
         </w:rPr>
         <w:t xml:space="preserve">svn co </w:t>
       </w:r>
-      <w:hyperlink r:id="rId12" w:history="1">
+      <w:hyperlink r:id="rId13" w:history="1">
         <w:r>
           <w:rPr>
             <w:rStyle w:val="a4"/>
@@ -2456,424 +2491,468 @@
         </w:rPr>
         <w:t xml:space="preserve"> </w:t>
       </w:r>
+      <w:r>
+        <w:rPr>
+          <w:b/>
+        </w:rPr>
+        <w:t>setup for handling COPPER and TTRX drivers</w:t>
+      </w:r>
+    </w:p>
+    <w:p>
+      <w:r>
+        <w:rPr>
+          <w:b/>
+        </w:rPr>
+        <w:tab/>
+      </w:r>
+      <w:r>
+        <w:rPr>
+          <w:b/>
+        </w:rPr>
+        <w:tab/>
+      </w:r>
+      <w:r>
+        <w:rPr>
+          <w:b/>
+        </w:rPr>
+        <w:tab/>
+      </w:r>
+      <w:r>
+        <w:rPr>
+          <w:b/>
+        </w:rPr>
+        <w:tab/>
+      </w:r>
+      <w:r>
+        <w:rPr>
+          <w:b/>
+        </w:rPr>
+        <w:tab/>
+        <w:t xml:space="preserve"> </w:t>
+      </w:r>
+      <w:r>
+        <w:t>Sep. 2, 2014 S. Yamada</w:t>
+      </w:r>
+    </w:p>
+    <w:p/>
+    <w:p>
+      <w:pPr>
+        <w:rPr>
+          <w:szCs w:val="21"/>
+        </w:rPr>
+      </w:pPr>
+      <w:r>
+        <w:rPr>
+          <w:szCs w:val="21"/>
+        </w:rPr>
+        <w:t>The following is a procedure to set up</w:t>
+      </w:r>
+      <w:r>
+        <w:rPr>
+          <w:szCs w:val="21"/>
+        </w:rPr>
+        <w:t xml:space="preserve"> COPPER and TTRX drivers in ecl02</w:t>
+      </w:r>
+    </w:p>
+    <w:p>
+      <w:pPr>
+        <w:rPr>
+          <w:szCs w:val="21"/>
+        </w:rPr>
+      </w:pPr>
+    </w:p>
+    <w:p>
+      <w:pPr>
+        <w:rPr>
+          <w:szCs w:val="21"/>
+        </w:rPr>
+      </w:pPr>
+      <w:r>
+        <w:rPr>
+          <w:szCs w:val="21"/>
+        </w:rPr>
+        <w:t>1, copy *.ko and script files from ecl01</w:t>
+      </w:r>
+    </w:p>
+    <w:p>
+      <w:pPr>
+        <w:rPr>
+          <w:szCs w:val="21"/>
+        </w:rPr>
+      </w:pPr>
+    </w:p>
+    <w:p>
+      <w:pPr>
+        <w:rPr>
+          <w:szCs w:val="21"/>
+        </w:rPr>
+      </w:pPr>
+      <w:r>
+        <w:rPr>
+          <w:szCs w:val="21"/>
+        </w:rPr>
+        <w:t>2, make a direcotry for module files</w:t>
+      </w:r>
+    </w:p>
+    <w:p>
+      <w:pPr>
+        <w:rPr>
+          <w:szCs w:val="21"/>
+        </w:rPr>
+      </w:pPr>
+      <w:r>
+        <w:rPr>
+          <w:szCs w:val="21"/>
+        </w:rPr>
+        <w:t>[b2daq@ecl02:yamadas]$ sudo mkdir /tftpboot/copper/root/lib/modules/2.6.18/misc</w:t>
+      </w:r>
+    </w:p>
+    <w:p>
+      <w:pPr>
+        <w:rPr>
+          <w:szCs w:val="21"/>
+        </w:rPr>
+      </w:pPr>
+    </w:p>
+    <w:p>
+      <w:pPr>
+        <w:rPr>
+          <w:szCs w:val="21"/>
+        </w:rPr>
+      </w:pPr>
+      <w:r>
+        <w:rPr>
+          <w:szCs w:val="21"/>
+        </w:rPr>
+        <w:t>3, copy module files in the misc directory</w:t>
+      </w:r>
+    </w:p>
+    <w:p>
+      <w:pPr>
+        <w:rPr>
+          <w:szCs w:val="21"/>
+        </w:rPr>
+      </w:pPr>
+      <w:r>
+        <w:rPr>
+          <w:szCs w:val="21"/>
+        </w:rPr>
+        <w:t>[b2daq@ecl02:yamadas]$ ls *.ko</w:t>
+      </w:r>
+    </w:p>
+    <w:p>
+      <w:pPr>
+        <w:rPr>
+          <w:szCs w:val="21"/>
+        </w:rPr>
+      </w:pPr>
+      <w:r>
+        <w:rPr>
+          <w:szCs w:val="21"/>
+        </w:rPr>
+        <w:t>copper.0.1.5.ko              copper.131010.ko           cprfin_fngeneric.131008.ko  vme_universe.ko</w:t>
+      </w:r>
+    </w:p>
+    <w:p>
+      <w:pPr>
+        <w:rPr>
+          <w:szCs w:val="21"/>
+        </w:rPr>
+      </w:pPr>
+      <w:r>
+        <w:rPr>
+          <w:szCs w:val="21"/>
+        </w:rPr>
+        <w:t>copper.0.1.6.chksumcheck.ko  copper.ko                  cprfin_fngeneric.ko</w:t>
+      </w:r>
+    </w:p>
+    <w:p>
+      <w:pPr>
+        <w:rPr>
+          <w:szCs w:val="21"/>
+        </w:rPr>
+      </w:pPr>
+      <w:r>
+        <w:rPr>
+          <w:szCs w:val="21"/>
+        </w:rPr>
+        <w:t>copper.0.1.6.ko              cprfin_fngeneric.0.1.5.ko  ttrx_fifo.ko</w:t>
+      </w:r>
+    </w:p>
+    <w:p>
+      <w:pPr>
+        <w:rPr>
+          <w:szCs w:val="21"/>
+        </w:rPr>
+      </w:pPr>
+      <w:r>
+        <w:rPr>
+          <w:szCs w:val="21"/>
+        </w:rPr>
+        <w:t>copper.0.1.6.timeout1s.ko    cprfin_fngeneric.0.1.6.ko  ttrx.ko</w:t>
+      </w:r>
+    </w:p>
+    <w:p>
+      <w:pPr>
+        <w:rPr>
+          <w:szCs w:val="21"/>
+        </w:rPr>
+      </w:pPr>
+      <w:r>
+        <w:rPr>
+          <w:szCs w:val="21"/>
+        </w:rPr>
+        <w:t>[b2daq@ecl02:yamadas]$ sudo cp *.ko /tftpboot/copper/root/lib/modules/2.6.18/misc</w:t>
+      </w:r>
+    </w:p>
+    <w:p>
+      <w:pPr>
+        <w:rPr>
+          <w:szCs w:val="21"/>
+        </w:rPr>
+      </w:pPr>
+    </w:p>
+    <w:p>
+      <w:pPr>
+        <w:rPr>
+          <w:szCs w:val="21"/>
+        </w:rPr>
+      </w:pPr>
+      <w:r>
+        <w:rPr>
+          <w:szCs w:val="21"/>
+        </w:rPr>
+        <w:t>4, copy scripts</w:t>
+      </w:r>
+    </w:p>
+    <w:p>
+      <w:pPr>
+        <w:rPr>
+          <w:szCs w:val="21"/>
+        </w:rPr>
+      </w:pPr>
+      <w:r>
+        <w:rPr>
+          <w:szCs w:val="21"/>
+        </w:rPr>
+        <w:t>[b2daq@ecl02:yamadas]$ sudo cp copper /tftpboot/copper/root/etc/rc.d/init.d/</w:t>
+      </w:r>
+    </w:p>
+    <w:p>
+      <w:pPr>
+        <w:rPr>
+          <w:szCs w:val="21"/>
+        </w:rPr>
+      </w:pPr>
+      <w:r>
+        <w:rPr>
+          <w:szCs w:val="21"/>
+        </w:rPr>
+        <w:t>[b2daq@ecl02:yamadas]$ sudo cp ttrx /tftpboot/copper/root/etc/rc.d/init.d/</w:t>
+      </w:r>
+    </w:p>
+    <w:p>
+      <w:pPr>
+        <w:rPr>
+          <w:szCs w:val="21"/>
+        </w:rPr>
+      </w:pPr>
+    </w:p>
+    <w:p>
+      <w:pPr>
+        <w:rPr>
+          <w:szCs w:val="21"/>
+        </w:rPr>
+      </w:pPr>
+      <w:r>
+        <w:rPr>
+          <w:szCs w:val="21"/>
+        </w:rPr>
+        <w:t>5, Add copper and ttrx in the startup list</w:t>
+      </w:r>
+      <w:r>
+        <w:rPr>
+          <w:szCs w:val="21"/>
+        </w:rPr>
+        <w:t xml:space="preserve"> in COPPER</w:t>
+      </w:r>
+    </w:p>
+    <w:p>
+      <w:pPr>
+        <w:rPr>
+          <w:szCs w:val="21"/>
+        </w:rPr>
+      </w:pPr>
+      <w:r>
+        <w:rPr>
+          <w:szCs w:val="21"/>
+        </w:rPr>
+        <w:t>[root@cpr5014:b2daq]#  sudo /sbin/chkconfig --add copper</w:t>
+      </w:r>
+    </w:p>
+    <w:p>
+      <w:pPr>
+        <w:rPr>
+          <w:szCs w:val="21"/>
+        </w:rPr>
+      </w:pPr>
+      <w:r>
+        <w:rPr>
+          <w:szCs w:val="21"/>
+        </w:rPr>
+        <w:t xml:space="preserve">[root@cpr5014:b2daq]#  sudo /sbin/chkconfig --add ttrx  </w:t>
+      </w:r>
+    </w:p>
+    <w:p>
+      <w:pPr>
+        <w:rPr>
+          <w:szCs w:val="21"/>
+        </w:rPr>
+      </w:pPr>
+    </w:p>
+    <w:p>
+      <w:pPr>
+        <w:rPr>
+          <w:szCs w:val="21"/>
+        </w:rPr>
+      </w:pPr>
+      <w:r>
+        <w:rPr>
+          <w:szCs w:val="21"/>
+        </w:rPr>
+        <w:t>6, reboot COPPERs or install the drivers by hand</w:t>
+      </w:r>
+    </w:p>
+    <w:p>
+      <w:pPr>
+        <w:rPr>
+          <w:szCs w:val="21"/>
+        </w:rPr>
+      </w:pPr>
+      <w:r>
+        <w:rPr>
+          <w:szCs w:val="21"/>
+        </w:rPr>
+        <w:t>[root@cpr5014:b2daq]# /sbin/service copper start</w:t>
+      </w:r>
+    </w:p>
+    <w:p>
+      <w:pPr>
+        <w:rPr>
+          <w:szCs w:val="21"/>
+        </w:rPr>
+      </w:pPr>
+      <w:r>
+        <w:rPr>
+          <w:szCs w:val="21"/>
+        </w:rPr>
+        <w:t>Loading COPPER driver:                                     [  OK  ]</w:t>
+      </w:r>
+    </w:p>
+    <w:p>
+      <w:pPr>
+        <w:rPr>
+          <w:szCs w:val="21"/>
+        </w:rPr>
+      </w:pPr>
+      <w:r>
+        <w:rPr>
+          <w:szCs w:val="21"/>
+        </w:rPr>
+        <w:t>Loading FINESSE driver:                                    [  OK  ]</w:t>
+      </w:r>
+    </w:p>
+    <w:p>
+      <w:pPr>
+        <w:rPr>
+          <w:szCs w:val="21"/>
+        </w:rPr>
+      </w:pPr>
+      <w:r>
+        <w:rPr>
+          <w:szCs w:val="21"/>
+        </w:rPr>
+        <w:t xml:space="preserve">[root@cpr5014:b2daq]# /sbin/service ttrx start  </w:t>
+      </w:r>
+    </w:p>
+    <w:p>
+      <w:pPr>
+        <w:rPr>
+          <w:szCs w:val="21"/>
+        </w:rPr>
+      </w:pPr>
+      <w:r>
+        <w:rPr>
+          <w:szCs w:val="21"/>
+        </w:rPr>
+        <w:t>Loading TT-RX device driver:                               [  OK  ]</w:t>
+      </w:r>
+    </w:p>
+    <w:p>
+      <w:pPr>
+        <w:rPr>
+          <w:szCs w:val="21"/>
+        </w:rPr>
+      </w:pPr>
+      <w:r>
+        <w:rPr>
+          <w:szCs w:val="21"/>
+        </w:rPr>
+        <w:t>Loading TT-RX FIFO driver:</w:t>
+      </w:r>
+    </w:p>
+    <w:p>
+      <w:pPr>
+        <w:rPr>
+          <w:szCs w:val="21"/>
+        </w:rPr>
+      </w:pPr>
+    </w:p>
+    <w:p>
+      <w:pPr>
+        <w:rPr>
+          <w:szCs w:val="21"/>
+        </w:rPr>
+      </w:pPr>
+    </w:p>
+    <w:p>
+      <w:pPr>
+        <w:rPr>
+          <w:szCs w:val="21"/>
+        </w:rPr>
+      </w:pPr>
+      <w:r>
+        <w:rPr>
+          <w:szCs w:val="21"/>
+        </w:rPr>
+        <w:lastRenderedPageBreak/>
+        <w:t>Update history :</w:t>
+      </w:r>
+    </w:p>
+    <w:p>
+      <w:pPr>
+        <w:rPr>
+          <w:szCs w:val="21"/>
+        </w:rPr>
+      </w:pPr>
+    </w:p>
+    <w:p>
+      <w:pPr>
+        <w:rPr>
+          <w:szCs w:val="21"/>
+        </w:rPr>
+      </w:pPr>
+      <w:r>
+        <w:rPr>
+          <w:szCs w:val="21"/>
+        </w:rPr>
+        <w:t xml:space="preserve">Nov. 5, 2014 : Change the location of </w:t>
+      </w:r>
+      <w:r>
+        <w:t>initd_copper and initd_cprfin_fngeneric</w:t>
+      </w:r>
       <w:bookmarkStart w:id="0" w:name="_GoBack"/>
       <w:bookmarkEnd w:id="0"/>
-      <w:r>
-        <w:rPr>
-          <w:b/>
-        </w:rPr>
-        <w:t>setup for handling COPPER and TTRX drivers</w:t>
-      </w:r>
-    </w:p>
-    <w:p>
-      <w:r>
-        <w:rPr>
-          <w:b/>
-        </w:rPr>
-        <w:tab/>
-      </w:r>
-      <w:r>
-        <w:rPr>
-          <w:b/>
-        </w:rPr>
-        <w:tab/>
-      </w:r>
-      <w:r>
-        <w:rPr>
-          <w:b/>
-        </w:rPr>
-        <w:tab/>
-      </w:r>
-      <w:r>
-        <w:rPr>
-          <w:b/>
-        </w:rPr>
-        <w:tab/>
-      </w:r>
-      <w:r>
-        <w:rPr>
-          <w:b/>
-        </w:rPr>
-        <w:tab/>
-        <w:t xml:space="preserve"> </w:t>
-      </w:r>
-      <w:r>
-        <w:t>Sep. 2, 2014 S. Yamada</w:t>
-      </w:r>
-    </w:p>
-    <w:p>
-      <w:pPr>
-        <w:rPr>
-          <w:rFonts w:hint="eastAsia"/>
-        </w:rPr>
-      </w:pPr>
-    </w:p>
-    <w:p>
-      <w:pPr>
-        <w:rPr>
-          <w:szCs w:val="21"/>
-        </w:rPr>
-      </w:pPr>
-      <w:r>
-        <w:rPr>
-          <w:szCs w:val="21"/>
-        </w:rPr>
-        <w:t>The following is a procedure to set up</w:t>
-      </w:r>
-      <w:r>
-        <w:rPr>
-          <w:szCs w:val="21"/>
-        </w:rPr>
-        <w:t xml:space="preserve"> COPPER and TTRX drivers in ecl02</w:t>
-      </w:r>
-    </w:p>
-    <w:p>
-      <w:pPr>
-        <w:rPr>
-          <w:szCs w:val="21"/>
-        </w:rPr>
-      </w:pPr>
-    </w:p>
-    <w:p>
-      <w:pPr>
-        <w:rPr>
-          <w:szCs w:val="21"/>
-        </w:rPr>
-      </w:pPr>
-      <w:r>
-        <w:rPr>
-          <w:szCs w:val="21"/>
-        </w:rPr>
-        <w:t>1, copy *.ko and script files from ecl01</w:t>
-      </w:r>
-    </w:p>
-    <w:p>
-      <w:pPr>
-        <w:rPr>
-          <w:szCs w:val="21"/>
-        </w:rPr>
-      </w:pPr>
-    </w:p>
-    <w:p>
-      <w:pPr>
-        <w:rPr>
-          <w:szCs w:val="21"/>
-        </w:rPr>
-      </w:pPr>
-      <w:r>
-        <w:rPr>
-          <w:szCs w:val="21"/>
-        </w:rPr>
-        <w:t>2, make a direcotry for module files</w:t>
-      </w:r>
-    </w:p>
-    <w:p>
-      <w:pPr>
-        <w:rPr>
-          <w:szCs w:val="21"/>
-        </w:rPr>
-      </w:pPr>
-      <w:r>
-        <w:rPr>
-          <w:szCs w:val="21"/>
-        </w:rPr>
-        <w:t>[b2daq@ecl02:yamadas]$ sudo mkdir /tftpboot/copper/root/lib/modules/2.6.18/misc</w:t>
-      </w:r>
-    </w:p>
-    <w:p>
-      <w:pPr>
-        <w:rPr>
-          <w:szCs w:val="21"/>
-        </w:rPr>
-      </w:pPr>
-    </w:p>
-    <w:p>
-      <w:pPr>
-        <w:rPr>
-          <w:szCs w:val="21"/>
-        </w:rPr>
-      </w:pPr>
-      <w:r>
-        <w:rPr>
-          <w:szCs w:val="21"/>
-        </w:rPr>
-        <w:t>3, copy module files in the misc directory</w:t>
-      </w:r>
-    </w:p>
-    <w:p>
-      <w:pPr>
-        <w:rPr>
-          <w:szCs w:val="21"/>
-        </w:rPr>
-      </w:pPr>
-      <w:r>
-        <w:rPr>
-          <w:szCs w:val="21"/>
-        </w:rPr>
-        <w:t>[b2daq@ecl02:yamadas]$ ls *.ko</w:t>
-      </w:r>
-    </w:p>
-    <w:p>
-      <w:pPr>
-        <w:rPr>
-          <w:szCs w:val="21"/>
-        </w:rPr>
-      </w:pPr>
-      <w:r>
-        <w:rPr>
-          <w:szCs w:val="21"/>
-        </w:rPr>
-        <w:t>copper.0.1.5.ko              copper.131010.ko           cprfin_fngeneric.131008.ko  vme_universe.ko</w:t>
-      </w:r>
-    </w:p>
-    <w:p>
-      <w:pPr>
-        <w:rPr>
-          <w:szCs w:val="21"/>
-        </w:rPr>
-      </w:pPr>
-      <w:r>
-        <w:rPr>
-          <w:szCs w:val="21"/>
-        </w:rPr>
-        <w:t>copper.0.1.6.chksumcheck.ko  copper.ko                  cprfin_fngeneric.ko</w:t>
-      </w:r>
-    </w:p>
-    <w:p>
-      <w:pPr>
-        <w:rPr>
-          <w:szCs w:val="21"/>
-        </w:rPr>
-      </w:pPr>
-      <w:r>
-        <w:rPr>
-          <w:szCs w:val="21"/>
-        </w:rPr>
-        <w:t>copper.0.1.6.ko              cprfin_fngeneric.0.1.5.ko  ttrx_fifo.ko</w:t>
-      </w:r>
-    </w:p>
-    <w:p>
-      <w:pPr>
-        <w:rPr>
-          <w:szCs w:val="21"/>
-        </w:rPr>
-      </w:pPr>
-      <w:r>
-        <w:rPr>
-          <w:szCs w:val="21"/>
-        </w:rPr>
-        <w:t>copper.0.1.6.timeout1s.ko    cprfin_fngeneric.0.1.6.ko  ttrx.ko</w:t>
-      </w:r>
-    </w:p>
-    <w:p>
-      <w:pPr>
-        <w:rPr>
-          <w:szCs w:val="21"/>
-        </w:rPr>
-      </w:pPr>
-      <w:r>
-        <w:rPr>
-          <w:szCs w:val="21"/>
-        </w:rPr>
-        <w:t>[b2daq@ecl02:yamadas]$ sudo cp *.ko /tftpboot/copper/root/lib/modules/2.6.18/misc</w:t>
-      </w:r>
-    </w:p>
-    <w:p>
-      <w:pPr>
-        <w:rPr>
-          <w:szCs w:val="21"/>
-        </w:rPr>
-      </w:pPr>
-    </w:p>
-    <w:p>
-      <w:pPr>
-        <w:rPr>
-          <w:szCs w:val="21"/>
-        </w:rPr>
-      </w:pPr>
-      <w:r>
-        <w:rPr>
-          <w:szCs w:val="21"/>
-        </w:rPr>
-        <w:t>4, copy scripts</w:t>
-      </w:r>
-    </w:p>
-    <w:p>
-      <w:pPr>
-        <w:rPr>
-          <w:szCs w:val="21"/>
-        </w:rPr>
-      </w:pPr>
-      <w:r>
-        <w:rPr>
-          <w:szCs w:val="21"/>
-        </w:rPr>
-        <w:t>[b2daq@ecl02:yamadas]$ sudo cp copper /tftpboot/copper/root/etc/rc.d/init.d/</w:t>
-      </w:r>
-    </w:p>
-    <w:p>
-      <w:pPr>
-        <w:rPr>
-          <w:szCs w:val="21"/>
-        </w:rPr>
-      </w:pPr>
-      <w:r>
-        <w:rPr>
-          <w:szCs w:val="21"/>
-        </w:rPr>
-        <w:t>[b2daq@ecl02:yamadas]$ sudo cp ttrx /tftpboot/copper/root/etc/rc.d/init.d/</w:t>
-      </w:r>
-    </w:p>
-    <w:p>
-      <w:pPr>
-        <w:rPr>
-          <w:szCs w:val="21"/>
-        </w:rPr>
-      </w:pPr>
-    </w:p>
-    <w:p>
-      <w:pPr>
-        <w:rPr>
-          <w:szCs w:val="21"/>
-        </w:rPr>
-      </w:pPr>
-      <w:r>
-        <w:rPr>
-          <w:szCs w:val="21"/>
-        </w:rPr>
-        <w:t>5, Add copper and ttrx in the startup list</w:t>
-      </w:r>
-      <w:r>
-        <w:rPr>
-          <w:szCs w:val="21"/>
-        </w:rPr>
-        <w:t xml:space="preserve"> in COPPER</w:t>
-      </w:r>
-    </w:p>
-    <w:p>
-      <w:pPr>
-        <w:rPr>
-          <w:szCs w:val="21"/>
-        </w:rPr>
-      </w:pPr>
-      <w:r>
-        <w:rPr>
-          <w:szCs w:val="21"/>
-        </w:rPr>
-        <w:t>[root@cpr5014:b2daq]#  sudo /sbin/chkconfig --add copper</w:t>
-      </w:r>
-    </w:p>
-    <w:p>
-      <w:pPr>
-        <w:rPr>
-          <w:szCs w:val="21"/>
-        </w:rPr>
-      </w:pPr>
-      <w:r>
-        <w:rPr>
-          <w:szCs w:val="21"/>
-        </w:rPr>
-        <w:t xml:space="preserve">[root@cpr5014:b2daq]#  sudo /sbin/chkconfig --add ttrx  </w:t>
-      </w:r>
-    </w:p>
-    <w:p>
-      <w:pPr>
-        <w:rPr>
-          <w:szCs w:val="21"/>
-        </w:rPr>
-      </w:pPr>
-    </w:p>
-    <w:p>
-      <w:pPr>
-        <w:rPr>
-          <w:szCs w:val="21"/>
-        </w:rPr>
-      </w:pPr>
-      <w:r>
-        <w:rPr>
-          <w:szCs w:val="21"/>
-        </w:rPr>
-        <w:t>6, reboot COPPERs or install the drivers by hand</w:t>
-      </w:r>
-    </w:p>
-    <w:p>
-      <w:pPr>
-        <w:rPr>
-          <w:szCs w:val="21"/>
-        </w:rPr>
-      </w:pPr>
-      <w:r>
-        <w:rPr>
-          <w:szCs w:val="21"/>
-        </w:rPr>
-        <w:t>[root@cpr5014:b2daq]# /sbin/service copper start</w:t>
-      </w:r>
-    </w:p>
-    <w:p>
-      <w:pPr>
-        <w:rPr>
-          <w:szCs w:val="21"/>
-        </w:rPr>
-      </w:pPr>
-      <w:r>
-        <w:rPr>
-          <w:szCs w:val="21"/>
-        </w:rPr>
-        <w:t>Loading COPPER driver:                                     [  OK  ]</w:t>
-      </w:r>
-    </w:p>
-    <w:p>
-      <w:pPr>
-        <w:rPr>
-          <w:szCs w:val="21"/>
-        </w:rPr>
-      </w:pPr>
-      <w:r>
-        <w:rPr>
-          <w:szCs w:val="21"/>
-        </w:rPr>
-        <w:t>Loading FINESSE driver:                                    [  OK  ]</w:t>
-      </w:r>
-    </w:p>
-    <w:p>
-      <w:pPr>
-        <w:rPr>
-          <w:szCs w:val="21"/>
-        </w:rPr>
-      </w:pPr>
-      <w:r>
-        <w:rPr>
-          <w:szCs w:val="21"/>
-        </w:rPr>
-        <w:t xml:space="preserve">[root@cpr5014:b2daq]# /sbin/service ttrx start  </w:t>
-      </w:r>
-    </w:p>
-    <w:p>
-      <w:pPr>
-        <w:rPr>
-          <w:szCs w:val="21"/>
-        </w:rPr>
-      </w:pPr>
-      <w:r>
-        <w:rPr>
-          <w:szCs w:val="21"/>
-        </w:rPr>
-        <w:t>Loading TT-RX device driver:                               [  OK  ]</w:t>
-      </w:r>
-    </w:p>
-    <w:p>
-      <w:pPr>
-        <w:rPr>
-          <w:rFonts w:hint="eastAsia"/>
-          <w:szCs w:val="21"/>
-        </w:rPr>
-      </w:pPr>
-      <w:r>
-        <w:rPr>
-          <w:szCs w:val="21"/>
-        </w:rPr>
-        <w:t>Loading TT-RX FIFO driver:</w:t>
-      </w:r>
     </w:p>
     <w:sectPr>
       <w:pgSz w:w="11906" w:h="16838"/>
@@ -4079,7 +4158,7 @@
 </file>
 
 <file path=customXml/itemProps1.xml><?xml version="1.0" encoding="utf-8"?>
-<ds:datastoreItem xmlns:ds="http://schemas.openxmlformats.org/officeDocument/2006/customXml" ds:itemID="{7FEE266E-3976-46A8-B485-31A176F6C464}">
+<ds:datastoreItem xmlns:ds="http://schemas.openxmlformats.org/officeDocument/2006/customXml" ds:itemID="{BDE70280-6060-45BA-9A6D-A45F5037C038}">
   <ds:schemaRefs>
     <ds:schemaRef ds:uri="http://schemas.openxmlformats.org/officeDocument/2006/bibliography"/>
   </ds:schemaRefs>

</xml_diff>

<commit_message>
Update the location of compiling driver software
git-svn-id: https://belle2.cc.kek.jp/svn/trunk/software@13766 b38c6c8f-bee8-465d-8448-9abe6915d496
</commit_message>
<xml_diff>
--- a/daq/copper/doc/SetupPocketDAQ_2_installDriverandFirmware.docx
+++ b/daq/copper/doc/SetupPocketDAQ_2_installDriverandFirmware.docx
@@ -349,6 +349,14 @@
       <w:r>
         <w:t xml:space="preserve"> first.</w:t>
       </w:r>
+      <w:r>
+        <w:t xml:space="preserve"> (You can compile on a boot server but in that case</w:t>
+      </w:r>
+      <w:bookmarkStart w:id="0" w:name="_GoBack"/>
+      <w:bookmarkEnd w:id="0"/>
+      <w:r>
+        <w:t xml:space="preserve"> you need to be careful of speficying proper gcc and kernel version in Makefile. )</w:t>
+      </w:r>
     </w:p>
     <w:p>
       <w:r>
@@ -464,12 +472,12 @@
     </w:p>
     <w:p>
       <w:r>
+        <w:lastRenderedPageBreak/>
         <w:t>To avoid an error message below during installation of modules, please check notices,</w:t>
       </w:r>
     </w:p>
     <w:p>
       <w:r>
-        <w:lastRenderedPageBreak/>
         <w:t xml:space="preserve"> "</w:t>
       </w:r>
       <w:r>
@@ -692,6 +700,7 @@
     <w:p/>
     <w:p>
       <w:r>
+        <w:lastRenderedPageBreak/>
         <w:t>3)</w:t>
       </w:r>
       <w:r>
@@ -700,7 +709,6 @@
     </w:p>
     <w:p>
       <w:r>
-        <w:lastRenderedPageBreak/>
         <w:t>[ on COPPER CPU] # chkconfig --add copper</w:t>
       </w:r>
     </w:p>
@@ -2951,8 +2959,6 @@
       <w:r>
         <w:t>initd_copper and initd_cprfin_fngeneric</w:t>
       </w:r>
-      <w:bookmarkStart w:id="0" w:name="_GoBack"/>
-      <w:bookmarkEnd w:id="0"/>
     </w:p>
     <w:sectPr>
       <w:pgSz w:w="11906" w:h="16838"/>
@@ -4158,7 +4164,7 @@
 </file>
 
 <file path=customXml/itemProps1.xml><?xml version="1.0" encoding="utf-8"?>
-<ds:datastoreItem xmlns:ds="http://schemas.openxmlformats.org/officeDocument/2006/customXml" ds:itemID="{BDE70280-6060-45BA-9A6D-A45F5037C038}">
+<ds:datastoreItem xmlns:ds="http://schemas.openxmlformats.org/officeDocument/2006/customXml" ds:itemID="{D6091D3D-3E49-4753-8BB3-705C00572F11}">
   <ds:schemaRefs>
     <ds:schemaRef ds:uri="http://schemas.openxmlformats.org/officeDocument/2006/bibliography"/>
   </ds:schemaRefs>

</xml_diff>

<commit_message>
Add figures of connection between COPPER and FTSW
git-svn-id: https://belle2.cc.kek.jp/svn/trunk/software@13884 b38c6c8f-bee8-465d-8448-9abe6915d496
</commit_message>
<xml_diff>
--- a/daq/copper/doc/SetupPocketDAQ_2_installDriverandFirmware.docx
+++ b/daq/copper/doc/SetupPocketDAQ_2_installDriverandFirmware.docx
@@ -56,10 +56,7 @@
         <w:t xml:space="preserve">. </w:t>
       </w:r>
       <w:r>
-        <w:rPr>
-          <w:rFonts w:hint="eastAsia"/>
-        </w:rPr>
-        <w:t>5</w:t>
+        <w:t>10</w:t>
       </w:r>
       <w:r>
         <w:t>, 2014</w:t>
@@ -350,12 +347,16 @@
         <w:t xml:space="preserve"> first.</w:t>
       </w:r>
       <w:r>
-        <w:t xml:space="preserve"> (You can compile on a boot server but in that case</w:t>
-      </w:r>
-      <w:bookmarkStart w:id="0" w:name="_GoBack"/>
-      <w:bookmarkEnd w:id="0"/>
-      <w:r>
-        <w:t xml:space="preserve"> you need to be careful of speficying proper gcc and kernel version in Makefile. )</w:t>
+        <w:t xml:space="preserve"> (</w:t>
+      </w:r>
+      <w:r>
+        <w:rPr>
+          <w:color w:val="00B050"/>
+        </w:rPr>
+        <w:t>You can compile on a boot server but in that case you need to be careful of speficying proper gcc and kernel version in Makefile.</w:t>
+      </w:r>
+      <w:r>
+        <w:t xml:space="preserve"> )</w:t>
       </w:r>
     </w:p>
     <w:p>
@@ -2339,7 +2340,22 @@
     <w:p/>
     <w:p>
       <w:r>
-        <w:t>There is a bit file for TTRX:</w:t>
+        <w:t xml:space="preserve">There are </w:t>
+      </w:r>
+      <w:r>
+        <w:t>bit file</w:t>
+      </w:r>
+      <w:r>
+        <w:t>s</w:t>
+      </w:r>
+      <w:r>
+        <w:t xml:space="preserve"> for TTRX</w:t>
+      </w:r>
+      <w:r>
+        <w:t xml:space="preserve"> in the svn repository</w:t>
+      </w:r>
+      <w:r>
+        <w:t>:</w:t>
       </w:r>
     </w:p>
     <w:p>
@@ -2353,10 +2369,66 @@
         <w:t>t2</w:t>
       </w:r>
       <w:r>
-        <w:t>u/bit-files/tt4r***.bit</w:t>
-      </w:r>
-    </w:p>
-    <w:p/>
+        <w:t>u/bit-files/</w:t>
+      </w:r>
+      <w:r>
+        <w:rPr>
+          <w:color w:val="FF0000"/>
+        </w:rPr>
+        <w:t>tt4r***.bit</w:t>
+      </w:r>
+      <w:r>
+        <w:t xml:space="preserve"> </w:t>
+      </w:r>
+      <w:r>
+        <w:t>(For ver.4 TTRX used for COPPER-II)</w:t>
+      </w:r>
+    </w:p>
+    <w:p>
+      <w:r>
+        <w:t>f</w:t>
+      </w:r>
+      <w:r>
+        <w:rPr>
+          <w:rFonts w:hint="eastAsia"/>
+        </w:rPr>
+        <w:t>t2</w:t>
+      </w:r>
+      <w:r>
+        <w:t>u/bit-files/</w:t>
+      </w:r>
+      <w:r>
+        <w:rPr>
+          <w:color w:val="FF0000"/>
+        </w:rPr>
+        <w:t>tt5</w:t>
+      </w:r>
+      <w:r>
+        <w:rPr>
+          <w:color w:val="FF0000"/>
+        </w:rPr>
+        <w:t xml:space="preserve">r***.bit </w:t>
+      </w:r>
+      <w:r>
+        <w:t>(For ver.5 TTRX</w:t>
+      </w:r>
+      <w:r>
+        <w:t xml:space="preserve"> used for COPPER-</w:t>
+      </w:r>
+      <w:r>
+        <w:t>I</w:t>
+      </w:r>
+      <w:r>
+        <w:t>II)</w:t>
+      </w:r>
+    </w:p>
+    <w:p>
+      <w:pPr>
+        <w:rPr>
+          <w:rFonts w:hint="eastAsia"/>
+        </w:rPr>
+      </w:pPr>
+    </w:p>
     <w:p>
       <w:pPr>
         <w:rPr>
@@ -2391,14 +2463,26 @@
     <w:p>
       <w:r>
         <w:rPr>
-          <w:rFonts w:hint="eastAsia"/>
-        </w:rPr>
-        <w:t>% cd test_program</w:t>
-      </w:r>
-    </w:p>
-    <w:p>
-      <w:r>
-        <w:t># ~nakao/bin/bootrx ~nakao/daq/ftsw/tt4r***.bit</w:t>
+          <w:color w:val="FF0000"/>
+        </w:rPr>
+        <w:t xml:space="preserve">bootrx </w:t>
+      </w:r>
+      <w:r>
+        <w:t xml:space="preserve">should be used. </w:t>
+      </w:r>
+    </w:p>
+    <w:p>
+      <w:pPr>
+        <w:ind w:firstLineChars="50" w:firstLine="105"/>
+      </w:pPr>
+      <w:r>
+        <w:t>$ ~/basf2/release/daq</w:t>
+      </w:r>
+      <w:r>
+        <w:t>/copper/driver/ttrx/ttrxprogs-20060413-for-SL5/src/bootrx</w:t>
+      </w:r>
+      <w:r>
+        <w:t xml:space="preserve"> tt4r**.bit</w:t>
       </w:r>
     </w:p>
     <w:p/>
@@ -2410,71 +2494,207 @@
     <w:p>
       <w:pPr>
         <w:rPr>
-          <w:b/>
-        </w:rPr>
-      </w:pPr>
-      <w:r>
-        <w:rPr>
-          <w:rFonts w:hint="eastAsia"/>
-          <w:b/>
-        </w:rPr>
-        <w:lastRenderedPageBreak/>
-        <w:t>5, How to get and download a</w:t>
-      </w:r>
-      <w:r>
-        <w:rPr>
-          <w:rFonts w:hint="eastAsia"/>
-          <w:b/>
+          <w:rFonts w:ascii="Times New Roman" w:hAnsi="Times New Roman" w:cs="Times New Roman"/>
+          <w:b/>
+        </w:rPr>
+      </w:pPr>
+      <w:r>
+        <w:rPr>
+          <w:rFonts w:ascii="Times New Roman" w:hAnsi="Times New Roman" w:cs="Times New Roman"/>
+          <w:b/>
+        </w:rPr>
+        <w:t>5, How to get and download a FTSW firmware</w:t>
+      </w:r>
+    </w:p>
+    <w:p>
+      <w:pPr>
+        <w:pStyle w:val="HTML"/>
+        <w:rPr>
+          <w:rFonts w:ascii="Times New Roman" w:hAnsi="Times New Roman" w:cs="Times New Roman"/>
+          <w:i/>
+        </w:rPr>
+      </w:pPr>
+      <w:r>
+        <w:rPr>
+          <w:rFonts w:ascii="Times New Roman" w:hAnsi="Times New Roman" w:cs="Times New Roman"/>
+        </w:rPr>
+        <w:t>Bit files are available in Nakao-san’s svn repository on bdaq (</w:t>
+      </w:r>
+      <w:r>
+        <w:rPr>
+          <w:rFonts w:ascii="Times New Roman" w:hAnsi="Times New Roman" w:cs="Times New Roman"/>
+          <w:i/>
+        </w:rPr>
+        <w:t>bdaq.local.kek.jp/bdaq/svn/firmware/ft2u/trunk</w:t>
+      </w:r>
+      <w:r>
+        <w:rPr>
+          <w:rFonts w:ascii="Times New Roman" w:hAnsi="Times New Roman" w:cs="Times New Roman"/>
+          <w:i/>
+        </w:rPr>
+        <w:t>/bit-files )</w:t>
+      </w:r>
+    </w:p>
+    <w:p>
+      <w:pPr>
+        <w:pStyle w:val="HTML"/>
+        <w:rPr>
+          <w:rFonts w:ascii="Times New Roman" w:hAnsi="Times New Roman" w:cs="Times New Roman"/>
+        </w:rPr>
+      </w:pPr>
+    </w:p>
+    <w:p>
+      <w:pPr>
+        <w:pStyle w:val="HTML"/>
+        <w:rPr>
+          <w:rFonts w:ascii="Times New Roman" w:hAnsi="Times New Roman" w:cs="Times New Roman"/>
+        </w:rPr>
+      </w:pPr>
+      <w:r>
+        <w:rPr>
+          <w:rFonts w:ascii="Times New Roman" w:hAnsi="Times New Roman" w:cs="Times New Roman"/>
+        </w:rPr>
+        <w:t>5-1, login to VMIC PC in the same crate where FTSW is installed.</w:t>
+      </w:r>
+    </w:p>
+    <w:p>
+      <w:pPr>
+        <w:pStyle w:val="HTML"/>
+        <w:rPr>
+          <w:rFonts w:ascii="Times New Roman" w:hAnsi="Times New Roman" w:cs="Times New Roman"/>
+        </w:rPr>
+      </w:pPr>
+      <w:r>
+        <w:rPr>
+          <w:rFonts w:ascii="Times New Roman" w:hAnsi="Times New Roman" w:cs="Times New Roman" w:hint="eastAsia"/>
         </w:rPr>
         <w:t xml:space="preserve"> </w:t>
       </w:r>
-      <w:r>
-        <w:rPr>
-          <w:b/>
-        </w:rPr>
-        <w:t>FTSW</w:t>
-      </w:r>
-      <w:r>
-        <w:rPr>
-          <w:rFonts w:hint="eastAsia"/>
-          <w:b/>
-        </w:rPr>
-        <w:t xml:space="preserve"> </w:t>
-      </w:r>
-      <w:r>
-        <w:rPr>
-          <w:b/>
-        </w:rPr>
-        <w:t>firmware</w:t>
-      </w:r>
     </w:p>
     <w:p>
       <w:pPr>
         <w:pStyle w:val="HTML"/>
-      </w:pPr>
+        <w:rPr>
+          <w:rFonts w:ascii="Times New Roman" w:hAnsi="Times New Roman" w:cs="Times New Roman"/>
+        </w:rPr>
+      </w:pPr>
+      <w:r>
+        <w:rPr>
+          <w:rFonts w:ascii="Times New Roman" w:hAnsi="Times New Roman" w:cs="Times New Roman"/>
+        </w:rPr>
+        <w:t>5-2, download fitmware</w:t>
+      </w:r>
+      <w:r>
+        <w:rPr>
+          <w:rFonts w:ascii="Times New Roman" w:hAnsi="Times New Roman" w:cs="Times New Roman"/>
+        </w:rPr>
+        <w:t xml:space="preserve"> by bootft</w:t>
+      </w:r>
     </w:p>
     <w:p>
       <w:pPr>
         <w:pStyle w:val="HTML"/>
-      </w:pPr>
-      <w:r>
-        <w:t>FTSW:</w:t>
+        <w:rPr>
+          <w:rFonts w:ascii="Times New Roman" w:hAnsi="Times New Roman" w:cs="Times New Roman"/>
+        </w:rPr>
+      </w:pPr>
+      <w:r>
+        <w:rPr>
+          <w:rFonts w:ascii="Times New Roman" w:hAnsi="Times New Roman" w:cs="Times New Roman"/>
+        </w:rPr>
+        <w:t>The location of bootft should be asked to Nakao-san.</w:t>
       </w:r>
     </w:p>
     <w:p>
       <w:pPr>
         <w:pStyle w:val="HTML"/>
-      </w:pPr>
-      <w:r>
-        <w:t xml:space="preserve">  ttd3% ~nakao/bin/bootft -48 ~nakao/daq/ftsw/ft2u026.bit</w:t>
+        <w:rPr>
+          <w:rFonts w:ascii="Times New Roman" w:hAnsi="Times New Roman" w:cs="Times New Roman"/>
+        </w:rPr>
+      </w:pPr>
+    </w:p>
+    <w:p>
+      <w:pPr>
+        <w:pStyle w:val="HTML"/>
+        <w:rPr>
+          <w:rFonts w:ascii="Times New Roman" w:hAnsi="Times New Roman" w:cs="Times New Roman"/>
+        </w:rPr>
+      </w:pPr>
+      <w:r>
+        <w:rPr>
+          <w:rFonts w:ascii="Times New Roman" w:hAnsi="Times New Roman" w:cs="Times New Roman"/>
+        </w:rPr>
+        <w:t>For FTSW#48</w:t>
+      </w:r>
+      <w:r>
+        <w:rPr>
+          <w:rFonts w:ascii="Times New Roman" w:hAnsi="Times New Roman" w:cs="Times New Roman"/>
+        </w:rPr>
+        <w:t>(It should have a label of FTSW # on its front panel)</w:t>
+      </w:r>
+      <w:r>
+        <w:rPr>
+          <w:rFonts w:ascii="Times New Roman" w:hAnsi="Times New Roman" w:cs="Times New Roman"/>
+        </w:rPr>
+        <w:t>,</w:t>
+      </w:r>
+    </w:p>
+    <w:p>
+      <w:pPr>
+        <w:pStyle w:val="HTML"/>
+        <w:rPr>
+          <w:rFonts w:ascii="Times New Roman" w:hAnsi="Times New Roman" w:cs="Times New Roman"/>
+        </w:rPr>
+      </w:pPr>
+      <w:r>
+        <w:rPr>
+          <w:rFonts w:ascii="Times New Roman" w:hAnsi="Times New Roman" w:cs="Times New Roman"/>
+        </w:rPr>
+        <w:t>VMIC</w:t>
+      </w:r>
+      <w:r>
+        <w:rPr>
+          <w:rFonts w:ascii="Times New Roman" w:hAnsi="Times New Roman" w:cs="Times New Roman"/>
+        </w:rPr>
+        <w:t>PC $</w:t>
+      </w:r>
+      <w:r>
+        <w:rPr>
+          <w:rFonts w:ascii="Times New Roman" w:hAnsi="Times New Roman" w:cs="Times New Roman"/>
+        </w:rPr>
+        <w:t xml:space="preserve"> ~nakao/bin/b</w:t>
+      </w:r>
+      <w:r>
+        <w:rPr>
+          <w:rFonts w:ascii="Times New Roman" w:hAnsi="Times New Roman" w:cs="Times New Roman"/>
+        </w:rPr>
+        <w:t>ootft -48 ~nakao/daq/ftsw/ft2u</w:t>
+      </w:r>
+      <w:r>
+        <w:rPr>
+          <w:rFonts w:ascii="Times New Roman" w:hAnsi="Times New Roman" w:cs="Times New Roman" w:hint="eastAsia"/>
+        </w:rPr>
+        <w:t>***</w:t>
+      </w:r>
+      <w:r>
+        <w:rPr>
+          <w:rFonts w:ascii="Times New Roman" w:hAnsi="Times New Roman" w:cs="Times New Roman"/>
+        </w:rPr>
+        <w:t>.bit</w:t>
       </w:r>
     </w:p>
     <w:p>
       <w:pPr>
         <w:widowControl/>
         <w:jc w:val="left"/>
-      </w:pPr>
-      <w:r>
+        <w:rPr>
+          <w:rFonts w:ascii="Times New Roman" w:hAnsi="Times New Roman" w:cs="Times New Roman"/>
+        </w:rPr>
+      </w:pPr>
+      <w:r>
+        <w:rPr>
+          <w:rFonts w:ascii="Times New Roman" w:hAnsi="Times New Roman" w:cs="Times New Roman"/>
+        </w:rPr>
         <w:br w:type="page"/>
       </w:r>
     </w:p>
@@ -2945,11 +3165,6 @@
       </w:pPr>
     </w:p>
     <w:p>
-      <w:pPr>
-        <w:rPr>
-          <w:szCs w:val="21"/>
-        </w:rPr>
-      </w:pPr>
       <w:r>
         <w:rPr>
           <w:szCs w:val="21"/>
@@ -2958,6 +3173,21 @@
       </w:r>
       <w:r>
         <w:t>initd_copper and initd_cprfin_fngeneric</w:t>
+      </w:r>
+    </w:p>
+    <w:p>
+      <w:pPr>
+        <w:rPr>
+          <w:szCs w:val="21"/>
+        </w:rPr>
+      </w:pPr>
+      <w:r>
+        <w:t>Nov.10, 2014: The l</w:t>
+      </w:r>
+      <w:bookmarkStart w:id="0" w:name="_GoBack"/>
+      <w:bookmarkEnd w:id="0"/>
+      <w:r>
+        <w:t>ocations of tt*r***.bit, ft2u***.bit, bootrx and bootft are updated.</w:t>
       </w:r>
     </w:p>
     <w:sectPr>
@@ -4164,7 +4394,7 @@
 </file>
 
 <file path=customXml/itemProps1.xml><?xml version="1.0" encoding="utf-8"?>
-<ds:datastoreItem xmlns:ds="http://schemas.openxmlformats.org/officeDocument/2006/customXml" ds:itemID="{D6091D3D-3E49-4753-8BB3-705C00572F11}">
+<ds:datastoreItem xmlns:ds="http://schemas.openxmlformats.org/officeDocument/2006/customXml" ds:itemID="{708161FF-BF4F-4570-A861-10A12172FFF5}">
   <ds:schemaRefs>
     <ds:schemaRef ds:uri="http://schemas.openxmlformats.org/officeDocument/2006/bibliography"/>
   </ds:schemaRefs>

</xml_diff>

<commit_message>
Update instruction2 to add a dummy-data firmwware for COPPER III
git-svn-id: https://belle2.cc.kek.jp/svn/trunk/software@15842 b38c6c8f-bee8-465d-8448-9abe6915d496
</commit_message>
<xml_diff>
--- a/daq/copper/doc/SetupPocketDAQ_2_installDriverandFirmware.docx
+++ b/daq/copper/doc/SetupPocketDAQ_2_installDriverandFirmware.docx
@@ -50,16 +50,25 @@
         <w:tab/>
       </w:r>
       <w:r>
-        <w:t>Nov</w:t>
-      </w:r>
-      <w:r>
-        <w:t xml:space="preserve">. </w:t>
-      </w:r>
-      <w:r>
-        <w:t>10</w:t>
-      </w:r>
-      <w:r>
-        <w:t>, 2014</w:t>
+        <w:rPr>
+          <w:rFonts w:hint="eastAsia"/>
+        </w:rPr>
+        <w:t>F</w:t>
+      </w:r>
+      <w:r>
+        <w:t>e</w:t>
+      </w:r>
+      <w:r>
+        <w:rPr>
+          <w:rFonts w:hint="eastAsia"/>
+        </w:rPr>
+        <w:t>b.</w:t>
+      </w:r>
+      <w:r>
+        <w:t xml:space="preserve"> </w:t>
+      </w:r>
+      <w:r>
+        <w:t>26, 2015</w:t>
       </w:r>
       <w:r>
         <w:t xml:space="preserve"> </w:t>
@@ -473,7 +482,6 @@
     </w:p>
     <w:p>
       <w:r>
-        <w:lastRenderedPageBreak/>
         <w:t>To avoid an error message below during installation of modules, please check notices,</w:t>
       </w:r>
     </w:p>
@@ -701,7 +709,6 @@
     <w:p/>
     <w:p>
       <w:r>
-        <w:lastRenderedPageBreak/>
         <w:t>3)</w:t>
       </w:r>
       <w:r>
@@ -773,7 +780,6 @@
           <w:sz w:val="28"/>
           <w:szCs w:val="28"/>
         </w:rPr>
-        <w:lastRenderedPageBreak/>
         <w:t xml:space="preserve">2, </w:t>
       </w:r>
       <w:r>
@@ -1081,7 +1087,6 @@
         <w:rPr>
           <w:b/>
         </w:rPr>
-        <w:lastRenderedPageBreak/>
         <w:t xml:space="preserve">3, </w:t>
       </w:r>
       <w:r>
@@ -1668,7 +1673,6 @@
         <w:rPr>
           <w:b/>
         </w:rPr>
-        <w:lastRenderedPageBreak/>
         <w:t>3-3</w:t>
       </w:r>
       <w:r>
@@ -1977,22 +1981,74 @@
     </w:p>
     <w:p>
       <w:r>
-        <w:t xml:space="preserve">1, Download a test firmware which make a HSLB produces </w:t>
-      </w:r>
-    </w:p>
-    <w:p>
-      <w:r>
-        <w:t>dummy data with size of about 256byte and 1Hz rate</w:t>
-      </w:r>
-    </w:p>
-    <w:p>
+        <w:t>1</w:t>
+      </w:r>
+      <w:r>
+        <w:t xml:space="preserve">, </w:t>
+      </w:r>
+      <w:r>
+        <w:t xml:space="preserve">Get a </w:t>
+      </w:r>
+      <w:r>
+        <w:t>test firmware which make a HSLB produces dummy data with size of about 256byte and 1Hz rate</w:t>
+      </w:r>
+    </w:p>
+    <w:p>
+      <w:r>
+        <w:t xml:space="preserve">COPPER II :  </w:t>
+      </w:r>
+      <w:r>
+        <w:t>https://belle2.cc.kek.jp/~twiki/pub/Detector/DAQ/PocketDAQ/HSLB_1Hz256B_COPPER2.bit</w:t>
+      </w:r>
+    </w:p>
+    <w:p>
+      <w:pPr>
+        <w:rPr>
+          <w:rFonts w:hint="eastAsia"/>
+        </w:rPr>
+      </w:pPr>
+      <w:r>
+        <w:rPr>
+          <w:rFonts w:hint="eastAsia"/>
+        </w:rPr>
+        <w:t xml:space="preserve">COPPER III : </w:t>
+      </w:r>
+      <w:bookmarkStart w:id="0" w:name="_GoBack"/>
+      <w:bookmarkEnd w:id="0"/>
+      <w:r>
+        <w:t>https://belle2.cc.kek.jp/~twiki/pub/Detector/DAQ/PocketDAQ/HSLB_1Hz256B_COPPER3.bit</w:t>
+      </w:r>
+    </w:p>
+    <w:p/>
+    <w:p>
+      <w:r>
+        <w:t>2</w:t>
+      </w:r>
+      <w:r>
+        <w:t xml:space="preserve">, Download </w:t>
+      </w:r>
+      <w:r>
+        <w:t>the firmware</w:t>
+      </w:r>
+      <w:r>
+        <w:rPr>
+          <w:rFonts w:hint="eastAsia"/>
+        </w:rPr>
+        <w:t xml:space="preserve"> to FPGA</w:t>
+      </w:r>
       <w:r>
         <w:t xml:space="preserve"> </w:t>
       </w:r>
     </w:p>
     <w:p>
       <w:r>
-        <w:t>% ...daq/copper/test_program/hslb/boothslb -abcd ./bit/HSLB_1Hz256B.bit</w:t>
+        <w:t>% ...daq/copper/test_program/hslb/boothslb -abcd ./HSLB_1Hz256B</w:t>
+      </w:r>
+      <w:r>
+        <w:t>_COPPER?</w:t>
+      </w:r>
+      <w:r>
+        <w:t>.bit</w:t>
       </w:r>
     </w:p>
     <w:p>
@@ -2003,7 +2059,10 @@
     <w:p/>
     <w:p>
       <w:r>
-        <w:t>2, Read data</w:t>
+        <w:t>3</w:t>
+      </w:r>
+      <w:r>
+        <w:t>, Read data</w:t>
       </w:r>
     </w:p>
     <w:p>
@@ -2045,7 +2104,6 @@
           <w:rFonts w:hint="eastAsia"/>
           <w:b/>
         </w:rPr>
-        <w:lastRenderedPageBreak/>
         <w:t>4, How to get and download a</w:t>
       </w:r>
       <w:r>
@@ -2401,34 +2459,13 @@
         <w:rPr>
           <w:color w:val="FF0000"/>
         </w:rPr>
-        <w:t>tt5</w:t>
-      </w:r>
-      <w:r>
-        <w:rPr>
-          <w:color w:val="FF0000"/>
-        </w:rPr>
-        <w:t xml:space="preserve">r***.bit </w:t>
-      </w:r>
-      <w:r>
-        <w:t>(For ver.5 TTRX</w:t>
-      </w:r>
-      <w:r>
-        <w:t xml:space="preserve"> used for COPPER-</w:t>
-      </w:r>
-      <w:r>
-        <w:t>I</w:t>
-      </w:r>
-      <w:r>
-        <w:t>II)</w:t>
-      </w:r>
-    </w:p>
-    <w:p>
-      <w:pPr>
-        <w:rPr>
-          <w:rFonts w:hint="eastAsia"/>
-        </w:rPr>
-      </w:pPr>
-    </w:p>
+        <w:t xml:space="preserve">tt5r***.bit </w:t>
+      </w:r>
+      <w:r>
+        <w:t>(For ver.5 TTRX used for COPPER-III)</w:t>
+      </w:r>
+    </w:p>
+    <w:p/>
     <w:p>
       <w:pPr>
         <w:rPr>
@@ -2525,15 +2562,16 @@
           <w:rFonts w:ascii="Times New Roman" w:hAnsi="Times New Roman" w:cs="Times New Roman"/>
           <w:i/>
         </w:rPr>
-        <w:t>bdaq.local.kek.jp/bdaq/svn/firmware/ft2u/trunk</w:t>
-      </w:r>
-      <w:r>
+        <w:t>bdaq.local.kek.jp/bdaq/svn/firmware/ft2u/trunk/bit-files )</w:t>
+      </w:r>
+    </w:p>
+    <w:p>
+      <w:pPr>
+        <w:pStyle w:val="HTML"/>
         <w:rPr>
           <w:rFonts w:ascii="Times New Roman" w:hAnsi="Times New Roman" w:cs="Times New Roman"/>
-          <w:i/>
-        </w:rPr>
-        <w:t>/bit-files )</w:t>
-      </w:r>
+        </w:rPr>
+      </w:pPr>
     </w:p>
     <w:p>
       <w:pPr>
@@ -2542,6 +2580,12 @@
           <w:rFonts w:ascii="Times New Roman" w:hAnsi="Times New Roman" w:cs="Times New Roman"/>
         </w:rPr>
       </w:pPr>
+      <w:r>
+        <w:rPr>
+          <w:rFonts w:ascii="Times New Roman" w:hAnsi="Times New Roman" w:cs="Times New Roman"/>
+        </w:rPr>
+        <w:t>5-1, login to VMIC PC in the same crate where FTSW is installed.</w:t>
+      </w:r>
     </w:p>
     <w:p>
       <w:pPr>
@@ -2552,9 +2596,29 @@
       </w:pPr>
       <w:r>
         <w:rPr>
+          <w:rFonts w:ascii="Times New Roman" w:hAnsi="Times New Roman" w:cs="Times New Roman" w:hint="eastAsia"/>
+        </w:rPr>
+        <w:t xml:space="preserve"> </w:t>
+      </w:r>
+    </w:p>
+    <w:p>
+      <w:pPr>
+        <w:pStyle w:val="HTML"/>
+        <w:rPr>
           <w:rFonts w:ascii="Times New Roman" w:hAnsi="Times New Roman" w:cs="Times New Roman"/>
         </w:rPr>
-        <w:t>5-1, login to VMIC PC in the same crate where FTSW is installed.</w:t>
+      </w:pPr>
+      <w:r>
+        <w:rPr>
+          <w:rFonts w:ascii="Times New Roman" w:hAnsi="Times New Roman" w:cs="Times New Roman"/>
+        </w:rPr>
+        <w:t>5-2, download fitmware</w:t>
+      </w:r>
+      <w:r>
+        <w:rPr>
+          <w:rFonts w:ascii="Times New Roman" w:hAnsi="Times New Roman" w:cs="Times New Roman"/>
+        </w:rPr>
+        <w:t xml:space="preserve"> by bootft</w:t>
       </w:r>
     </w:p>
     <w:p>
@@ -2566,9 +2630,9 @@
       </w:pPr>
       <w:r>
         <w:rPr>
-          <w:rFonts w:ascii="Times New Roman" w:hAnsi="Times New Roman" w:cs="Times New Roman" w:hint="eastAsia"/>
-        </w:rPr>
-        <w:t xml:space="preserve"> </w:t>
+          <w:rFonts w:ascii="Times New Roman" w:hAnsi="Times New Roman" w:cs="Times New Roman"/>
+        </w:rPr>
+        <w:t>The location of bootft should be asked to Nakao-san.</w:t>
       </w:r>
     </w:p>
     <w:p>
@@ -2578,65 +2642,19 @@
           <w:rFonts w:ascii="Times New Roman" w:hAnsi="Times New Roman" w:cs="Times New Roman"/>
         </w:rPr>
       </w:pPr>
-      <w:r>
+    </w:p>
+    <w:p>
+      <w:pPr>
+        <w:pStyle w:val="HTML"/>
         <w:rPr>
           <w:rFonts w:ascii="Times New Roman" w:hAnsi="Times New Roman" w:cs="Times New Roman"/>
         </w:rPr>
-        <w:t>5-2, download fitmware</w:t>
-      </w:r>
+      </w:pPr>
       <w:r>
         <w:rPr>
           <w:rFonts w:ascii="Times New Roman" w:hAnsi="Times New Roman" w:cs="Times New Roman"/>
         </w:rPr>
-        <w:t xml:space="preserve"> by bootft</w:t>
-      </w:r>
-    </w:p>
-    <w:p>
-      <w:pPr>
-        <w:pStyle w:val="HTML"/>
-        <w:rPr>
-          <w:rFonts w:ascii="Times New Roman" w:hAnsi="Times New Roman" w:cs="Times New Roman"/>
-        </w:rPr>
-      </w:pPr>
-      <w:r>
-        <w:rPr>
-          <w:rFonts w:ascii="Times New Roman" w:hAnsi="Times New Roman" w:cs="Times New Roman"/>
-        </w:rPr>
-        <w:t>The location of bootft should be asked to Nakao-san.</w:t>
-      </w:r>
-    </w:p>
-    <w:p>
-      <w:pPr>
-        <w:pStyle w:val="HTML"/>
-        <w:rPr>
-          <w:rFonts w:ascii="Times New Roman" w:hAnsi="Times New Roman" w:cs="Times New Roman"/>
-        </w:rPr>
-      </w:pPr>
-    </w:p>
-    <w:p>
-      <w:pPr>
-        <w:pStyle w:val="HTML"/>
-        <w:rPr>
-          <w:rFonts w:ascii="Times New Roman" w:hAnsi="Times New Roman" w:cs="Times New Roman"/>
-        </w:rPr>
-      </w:pPr>
-      <w:r>
-        <w:rPr>
-          <w:rFonts w:ascii="Times New Roman" w:hAnsi="Times New Roman" w:cs="Times New Roman"/>
-        </w:rPr>
-        <w:t>For FTSW#48</w:t>
-      </w:r>
-      <w:r>
-        <w:rPr>
-          <w:rFonts w:ascii="Times New Roman" w:hAnsi="Times New Roman" w:cs="Times New Roman"/>
-        </w:rPr>
-        <w:t>(It should have a label of FTSW # on its front panel)</w:t>
-      </w:r>
-      <w:r>
-        <w:rPr>
-          <w:rFonts w:ascii="Times New Roman" w:hAnsi="Times New Roman" w:cs="Times New Roman"/>
-        </w:rPr>
-        <w:t>,</w:t>
+        <w:t>For FTSW#48(It should have a label of FTSW # on its front panel),</w:t>
       </w:r>
     </w:p>
     <w:p>
@@ -2709,7 +2727,6 @@
           <w:rFonts w:hint="eastAsia"/>
           <w:b/>
         </w:rPr>
-        <w:lastRenderedPageBreak/>
         <w:t>APPENDIX A.</w:t>
       </w:r>
       <w:r>
@@ -3153,7 +3170,6 @@
         <w:rPr>
           <w:szCs w:val="21"/>
         </w:rPr>
-        <w:lastRenderedPageBreak/>
         <w:t>Update history :</w:t>
       </w:r>
     </w:p>
@@ -3176,18 +3192,18 @@
       </w:r>
     </w:p>
     <w:p>
-      <w:pPr>
-        <w:rPr>
-          <w:szCs w:val="21"/>
-        </w:rPr>
-      </w:pPr>
-      <w:r>
-        <w:t>Nov.10, 2014: The l</w:t>
-      </w:r>
-      <w:bookmarkStart w:id="0" w:name="_GoBack"/>
-      <w:bookmarkEnd w:id="0"/>
-      <w:r>
-        <w:t>ocations of tt*r***.bit, ft2u***.bit, bootrx and bootft are updated.</w:t>
+      <w:r>
+        <w:t>Nov.10, 2014: The locations of tt*r***.bit, ft2u***.bit, bootrx and bootft are updated.</w:t>
+      </w:r>
+    </w:p>
+    <w:p>
+      <w:pPr>
+        <w:rPr>
+          <w:szCs w:val="21"/>
+        </w:rPr>
+      </w:pPr>
+      <w:r>
+        <w:t>Feb. 5, 2015 : Add dummy-data firmware for HSLB on COPPER III</w:t>
       </w:r>
     </w:p>
     <w:sectPr>
@@ -4394,7 +4410,7 @@
 </file>
 
 <file path=customXml/itemProps1.xml><?xml version="1.0" encoding="utf-8"?>
-<ds:datastoreItem xmlns:ds="http://schemas.openxmlformats.org/officeDocument/2006/customXml" ds:itemID="{708161FF-BF4F-4570-A861-10A12172FFF5}">
+<ds:datastoreItem xmlns:ds="http://schemas.openxmlformats.org/officeDocument/2006/customXml" ds:itemID="{43B2B727-68D0-4F23-BA75-466A503F763A}">
   <ds:schemaRefs>
     <ds:schemaRef ds:uri="http://schemas.openxmlformats.org/officeDocument/2006/bibliography"/>
   </ds:schemaRefs>

</xml_diff>

<commit_message>
Modify description about TTRX software donaloding
git-svn-id: https://belle2.cc.kek.jp/svn/trunk/software@17062 b38c6c8f-bee8-465d-8448-9abe6915d496
</commit_message>
<xml_diff>
--- a/daq/copper/doc/SetupPocketDAQ_2_installDriverandFirmware.docx
+++ b/daq/copper/doc/SetupPocketDAQ_2_installDriverandFirmware.docx
@@ -50,25 +50,24 @@
         <w:tab/>
       </w:r>
       <w:r>
-        <w:rPr>
-          <w:rFonts w:hint="eastAsia"/>
-        </w:rPr>
-        <w:t>F</w:t>
-      </w:r>
-      <w:r>
-        <w:t>e</w:t>
-      </w:r>
-      <w:r>
-        <w:rPr>
-          <w:rFonts w:hint="eastAsia"/>
-        </w:rPr>
-        <w:t>b.</w:t>
+        <w:t>Apr</w:t>
+      </w:r>
+      <w:r>
+        <w:rPr>
+          <w:rFonts w:hint="eastAsia"/>
+        </w:rPr>
+        <w:t>.</w:t>
       </w:r>
       <w:r>
         <w:t xml:space="preserve"> </w:t>
       </w:r>
       <w:r>
-        <w:t>26, 2015</w:t>
+        <w:t>11</w:t>
+      </w:r>
+      <w:bookmarkStart w:id="0" w:name="_GoBack"/>
+      <w:bookmarkEnd w:id="0"/>
+      <w:r>
+        <w:t>, 2015</w:t>
       </w:r>
       <w:r>
         <w:t xml:space="preserve"> </w:t>
@@ -297,23 +296,6 @@
         <w:t>https://belle2.cc.kek.jp/~twiki/bin/view/Detector/DAQ/COPPER</w:t>
       </w:r>
     </w:p>
-    <w:p>
-      <w:r>
-        <w:rPr>
-          <w:rFonts w:hint="eastAsia"/>
-        </w:rPr>
-        <w:t>(</w:t>
-      </w:r>
-      <w:r>
-        <w:t>Updated on Nov.8, 2013</w:t>
-      </w:r>
-      <w:r>
-        <w:rPr>
-          <w:rFonts w:hint="eastAsia"/>
-        </w:rPr>
-        <w:t>)</w:t>
-      </w:r>
-    </w:p>
     <w:p/>
     <w:p>
       <w:pPr>
@@ -362,7 +344,32 @@
         <w:rPr>
           <w:color w:val="00B050"/>
         </w:rPr>
-        <w:t>You can compile on a boot server but in that case you need to be careful of speficying proper gcc and kernel version in Makefile.</w:t>
+        <w:t>You can compile on a boot server but in that case you need to be careful of spe</w:t>
+      </w:r>
+      <w:r>
+        <w:rPr>
+          <w:color w:val="00B050"/>
+        </w:rPr>
+        <w:t>cif</w:t>
+      </w:r>
+      <w:r>
+        <w:rPr>
+          <w:color w:val="00B050"/>
+        </w:rPr>
+        <w:t xml:space="preserve">ying proper </w:t>
+      </w:r>
+      <w:r>
+        <w:rPr>
+          <w:b/>
+          <w:color w:val="00B050"/>
+        </w:rPr>
+        <w:t>gcc and kernel version in Makefile</w:t>
+      </w:r>
+      <w:r>
+        <w:rPr>
+          <w:color w:val="00B050"/>
+        </w:rPr>
+        <w:t>.</w:t>
       </w:r>
       <w:r>
         <w:t xml:space="preserve"> )</w:t>
@@ -487,6 +494,7 @@
     </w:p>
     <w:p>
       <w:r>
+        <w:lastRenderedPageBreak/>
         <w:t xml:space="preserve"> "</w:t>
       </w:r>
       <w:r>
@@ -717,6 +725,7 @@
     </w:p>
     <w:p>
       <w:r>
+        <w:lastRenderedPageBreak/>
         <w:t>[ on COPPER CPU] # chkconfig --add copper</w:t>
       </w:r>
     </w:p>
@@ -780,6 +789,7 @@
           <w:sz w:val="28"/>
           <w:szCs w:val="28"/>
         </w:rPr>
+        <w:lastRenderedPageBreak/>
         <w:t xml:space="preserve">2, </w:t>
       </w:r>
       <w:r>
@@ -1087,6 +1097,7 @@
         <w:rPr>
           <w:b/>
         </w:rPr>
+        <w:lastRenderedPageBreak/>
         <w:t xml:space="preserve">3, </w:t>
       </w:r>
       <w:r>
@@ -1673,6 +1684,7 @@
         <w:rPr>
           <w:b/>
         </w:rPr>
+        <w:lastRenderedPageBreak/>
         <w:t>3-3</w:t>
       </w:r>
       <w:r>
@@ -1987,10 +1999,7 @@
         <w:t xml:space="preserve">, </w:t>
       </w:r>
       <w:r>
-        <w:t xml:space="preserve">Get a </w:t>
-      </w:r>
-      <w:r>
-        <w:t>test firmware which make a HSLB produces dummy data with size of about 256byte and 1Hz rate</w:t>
+        <w:t>Get a test firmware which make a HSLB produces dummy data with size of about 256byte and 1Hz rate</w:t>
       </w:r>
     </w:p>
     <w:p>
@@ -2002,19 +2011,12 @@
       </w:r>
     </w:p>
     <w:p>
-      <w:pPr>
-        <w:rPr>
-          <w:rFonts w:hint="eastAsia"/>
-        </w:rPr>
-      </w:pPr>
       <w:r>
         <w:rPr>
           <w:rFonts w:hint="eastAsia"/>
         </w:rPr>
         <w:t xml:space="preserve">COPPER III : </w:t>
       </w:r>
-      <w:bookmarkStart w:id="0" w:name="_GoBack"/>
-      <w:bookmarkEnd w:id="0"/>
       <w:r>
         <w:t>https://belle2.cc.kek.jp/~twiki/pub/Detector/DAQ/PocketDAQ/HSLB_1Hz256B_COPPER3.bit</w:t>
       </w:r>
@@ -2059,6 +2061,7 @@
     <w:p/>
     <w:p>
       <w:r>
+        <w:lastRenderedPageBreak/>
         <w:t>3</w:t>
       </w:r>
       <w:r>
@@ -2071,28 +2074,6 @@
       </w:r>
     </w:p>
     <w:p/>
-    <w:p/>
-    <w:p>
-      <w:pPr>
-        <w:rPr>
-          <w:b/>
-        </w:rPr>
-      </w:pPr>
-    </w:p>
-    <w:p>
-      <w:pPr>
-        <w:rPr>
-          <w:b/>
-        </w:rPr>
-      </w:pPr>
-    </w:p>
-    <w:p>
-      <w:pPr>
-        <w:rPr>
-          <w:b/>
-        </w:rPr>
-      </w:pPr>
-    </w:p>
     <w:p>
       <w:pPr>
         <w:rPr>
@@ -2128,6 +2109,72 @@
       </w:pPr>
       <w:r>
         <w:rPr>
+          <w:b/>
+        </w:rPr>
+        <w:t>4-0, download and install TTRX driver software</w:t>
+      </w:r>
+    </w:p>
+    <w:p>
+      <w:r>
+        <w:t xml:space="preserve">Download </w:t>
+      </w:r>
+      <w:r>
+        <w:t xml:space="preserve">the latest ttprogs tar ball at </w:t>
+      </w:r>
+    </w:p>
+    <w:p>
+      <w:hyperlink r:id="rId13" w:history="1">
+        <w:r>
+          <w:rPr>
+            <w:rStyle w:val="a4"/>
+          </w:rPr>
+          <w:t>https://belle2.cc.kek.jp/~twiki/bin/view/Detector/DAQ/COPPER</w:t>
+        </w:r>
+      </w:hyperlink>
+    </w:p>
+    <w:p>
+      <w:r>
+        <w:rPr>
+          <w:rFonts w:hint="eastAsia"/>
+        </w:rPr>
+        <w:t xml:space="preserve">Please </w:t>
+      </w:r>
+      <w:r>
+        <w:t>follow the README file in driver/ directory.</w:t>
+      </w:r>
+    </w:p>
+    <w:p>
+      <w:pPr>
+        <w:rPr>
+          <w:rFonts w:hint="eastAsia"/>
+        </w:rPr>
+      </w:pPr>
+      <w:r>
+        <w:t>You can also see Nakao-san’s e-mail, “</w:t>
+      </w:r>
+      <w:r>
+        <w:t>[b2link_ml:0169] ttrxprogs</w:t>
+      </w:r>
+      <w:r>
+        <w:t>”.</w:t>
+      </w:r>
+    </w:p>
+    <w:p>
+      <w:pPr>
+        <w:rPr>
+          <w:rFonts w:hint="eastAsia"/>
+          <w:b/>
+        </w:rPr>
+      </w:pPr>
+    </w:p>
+    <w:p>
+      <w:pPr>
+        <w:rPr>
+          <w:b/>
+        </w:rPr>
+      </w:pPr>
+      <w:r>
+        <w:rPr>
           <w:rFonts w:hint="eastAsia"/>
           <w:b/>
         </w:rPr>
@@ -2158,7 +2205,7 @@
         </w:rPr>
         <w:t xml:space="preserve">svn co </w:t>
       </w:r>
-      <w:hyperlink r:id="rId13" w:history="1">
+      <w:hyperlink r:id="rId14" w:history="1">
         <w:r>
           <w:rPr>
             <w:rStyle w:val="a4"/>
@@ -2170,7 +2217,13 @@
     </w:p>
     <w:p>
       <w:r>
-        <w:t xml:space="preserve">(From Nakao-san’s e-mail : </w:t>
+        <w:t>(</w:t>
+      </w:r>
+      <w:r>
+        <w:t xml:space="preserve"> See</w:t>
+      </w:r>
+      <w:r>
+        <w:t xml:space="preserve"> Nakao-san’s e-mail : </w:t>
       </w:r>
     </w:p>
     <w:p>
@@ -2509,24 +2562,40 @@
       </w:r>
     </w:p>
     <w:p>
+      <w:r>
+        <w:t xml:space="preserve">You can obtain it from the latest ttprogs tar ball at </w:t>
+      </w:r>
+    </w:p>
+    <w:p>
+      <w:hyperlink r:id="rId15" w:history="1">
+        <w:r>
+          <w:rPr>
+            <w:rStyle w:val="a4"/>
+          </w:rPr>
+          <w:t>https://belle2.cc.kek.jp/~twiki/bin/view/Detector/DAQ/COPPER</w:t>
+        </w:r>
+      </w:hyperlink>
+      <w:r>
+        <w:t xml:space="preserve"> </w:t>
+      </w:r>
+    </w:p>
+    <w:p>
       <w:pPr>
         <w:ind w:firstLineChars="50" w:firstLine="105"/>
       </w:pPr>
       <w:r>
-        <w:t>$ ~/basf2/release/daq</w:t>
-      </w:r>
-      <w:r>
-        <w:t>/copper/driver/ttrx/ttrxprogs-20060413-for-SL5/src/bootrx</w:t>
-      </w:r>
-      <w:r>
-        <w:t xml:space="preserve"> tt4r**.bit</w:t>
-      </w:r>
-    </w:p>
-    <w:p/>
-    <w:p/>
-    <w:p/>
-    <w:p/>
-    <w:p/>
+        <w:t>$ ./</w:t>
+      </w:r>
+      <w:r>
+        <w:t>bootrx</w:t>
+      </w:r>
+      <w:r>
+        <w:t xml:space="preserve"> tt*</w:t>
+      </w:r>
+      <w:r>
+        <w:t>r**.bit</w:t>
+      </w:r>
+    </w:p>
     <w:p/>
     <w:p>
       <w:pPr>
@@ -2727,6 +2796,7 @@
           <w:rFonts w:hint="eastAsia"/>
           <w:b/>
         </w:rPr>
+        <w:lastRenderedPageBreak/>
         <w:t>APPENDIX A.</w:t>
       </w:r>
       <w:r>
@@ -3170,6 +3240,7 @@
         <w:rPr>
           <w:szCs w:val="21"/>
         </w:rPr>
+        <w:lastRenderedPageBreak/>
         <w:t>Update history :</w:t>
       </w:r>
     </w:p>
@@ -3197,13 +3268,31 @@
       </w:r>
     </w:p>
     <w:p>
-      <w:pPr>
-        <w:rPr>
-          <w:szCs w:val="21"/>
-        </w:rPr>
-      </w:pPr>
       <w:r>
         <w:t>Feb. 5, 2015 : Add dummy-data firmware for HSLB on COPPER III</w:t>
+      </w:r>
+    </w:p>
+    <w:p>
+      <w:r>
+        <w:t xml:space="preserve">Apr. 11, 2015 : TTRX related softwares should be downloaded from </w:t>
+      </w:r>
+    </w:p>
+    <w:p>
+      <w:pPr>
+        <w:rPr>
+          <w:szCs w:val="21"/>
+        </w:rPr>
+      </w:pPr>
+      <w:hyperlink r:id="rId16" w:history="1">
+        <w:r>
+          <w:rPr>
+            <w:rStyle w:val="a4"/>
+          </w:rPr>
+          <w:t>https://belle2.cc.kek.jp/~twiki/bin/view/Detector/DAQ/COPPER</w:t>
+        </w:r>
+      </w:hyperlink>
+      <w:r>
+        <w:t>, not from svn repository.</w:t>
       </w:r>
     </w:p>
     <w:sectPr>
@@ -4410,7 +4499,7 @@
 </file>
 
 <file path=customXml/itemProps1.xml><?xml version="1.0" encoding="utf-8"?>
-<ds:datastoreItem xmlns:ds="http://schemas.openxmlformats.org/officeDocument/2006/customXml" ds:itemID="{43B2B727-68D0-4F23-BA75-466A503F763A}">
+<ds:datastoreItem xmlns:ds="http://schemas.openxmlformats.org/officeDocument/2006/customXml" ds:itemID="{BC352BB6-48FC-4C53-AA39-A870E278A54E}">
   <ds:schemaRefs>
     <ds:schemaRef ds:uri="http://schemas.openxmlformats.org/officeDocument/2006/bibliography"/>
   </ds:schemaRefs>

</xml_diff>

<commit_message>
Use booths instead of boothslb
git-svn-id: https://belle2.cc.kek.jp/svn/trunk/software@21035 b38c6c8f-bee8-465d-8448-9abe6915d496
</commit_message>
<xml_diff>
--- a/daq/copper/doc/SetupPocketDAQ_2_installDriverandFirmware.docx
+++ b/daq/copper/doc/SetupPocketDAQ_2_installDriverandFirmware.docx
@@ -53,10 +53,8 @@
         <w:rPr>
           <w:rFonts w:hint="eastAsia"/>
         </w:rPr>
-        <w:t>Jul</w:t>
-      </w:r>
-      <w:bookmarkStart w:id="0" w:name="_GoBack"/>
-      <w:bookmarkEnd w:id="0"/>
+        <w:t>Aug</w:t>
+      </w:r>
       <w:r>
         <w:rPr>
           <w:rFonts w:hint="eastAsia"/>
@@ -67,10 +65,7 @@
         <w:t xml:space="preserve"> </w:t>
       </w:r>
       <w:r>
-        <w:t>2</w:t>
-      </w:r>
-      <w:r>
-        <w:t>3</w:t>
+        <w:t>28</w:t>
       </w:r>
       <w:r>
         <w:t>, 2015</w:t>
@@ -1093,7 +1088,7 @@
     <w:p>
       <w:pPr>
         <w:rPr>
-          <w:rFonts w:ascii="Times New Roman" w:hAnsi="Times New Roman" w:cs="Times New Roman" w:hint="eastAsia"/>
+          <w:rFonts w:ascii="Times New Roman" w:hAnsi="Times New Roman" w:cs="Times New Roman"/>
           <w:b/>
           <w:sz w:val="28"/>
           <w:szCs w:val="28"/>
@@ -1107,16 +1102,7 @@
           <w:szCs w:val="28"/>
         </w:rPr>
         <w:lastRenderedPageBreak/>
-        <w:t>3</w:t>
-      </w:r>
-      <w:r>
-        <w:rPr>
-          <w:rFonts w:ascii="Times New Roman" w:hAnsi="Times New Roman" w:cs="Times New Roman"/>
-          <w:b/>
-          <w:sz w:val="28"/>
-          <w:szCs w:val="28"/>
-        </w:rPr>
-        <w:t>, How to get and download a FTSW firmware</w:t>
+        <w:t>3, How to get and download a FTSW firmware</w:t>
       </w:r>
     </w:p>
     <w:p>
@@ -1233,7 +1219,7 @@
       <w:pPr>
         <w:pStyle w:val="HTML"/>
         <w:rPr>
-          <w:rFonts w:ascii="Times New Roman" w:hAnsi="Times New Roman" w:cs="Times New Roman" w:hint="eastAsia"/>
+          <w:rFonts w:ascii="Times New Roman" w:hAnsi="Times New Roman" w:cs="Times New Roman"/>
         </w:rPr>
       </w:pPr>
     </w:p>
@@ -1409,7 +1395,6 @@
         <w:widowControl/>
         <w:jc w:val="left"/>
         <w:rPr>
-          <w:rFonts w:hint="eastAsia"/>
           <w:b/>
         </w:rPr>
       </w:pPr>
@@ -1896,7 +1881,6 @@
         <w:widowControl/>
         <w:jc w:val="left"/>
         <w:rPr>
-          <w:rFonts w:hint="eastAsia"/>
           <w:b/>
         </w:rPr>
       </w:pPr>
@@ -2045,6 +2029,14 @@
       </w:r>
     </w:p>
     <w:p>
+      <w:pPr>
+        <w:pStyle w:val="a3"/>
+        <w:numPr>
+          <w:ilvl w:val="0"/>
+          <w:numId w:val="4"/>
+        </w:numPr>
+        <w:ind w:leftChars="0"/>
+      </w:pPr>
       <w:r>
         <w:t xml:space="preserve">svn co </w:t>
       </w:r>
@@ -2053,12 +2045,9 @@
           <w:rPr>
             <w:rStyle w:val="a4"/>
           </w:rPr>
-          <w:t>https://belle2.cc.kek.jp/svn/trunk/software/daq</w:t>
+          <w:t>https://belle2.cc.kek.jp/svn/trunk/software/daq/copper/test_program</w:t>
         </w:r>
       </w:hyperlink>
-      <w:r>
-        <w:t>/copper/test_program</w:t>
-      </w:r>
     </w:p>
     <w:p/>
     <w:p>
@@ -2167,7 +2156,6 @@
     <w:p>
       <w:pPr>
         <w:rPr>
-          <w:rFonts w:hint="eastAsia"/>
           <w:b/>
         </w:rPr>
       </w:pPr>
@@ -2245,11 +2233,6 @@
     </w:p>
     <w:p/>
     <w:p>
-      <w:pPr>
-        <w:rPr>
-          <w:rFonts w:hint="eastAsia"/>
-        </w:rPr>
-      </w:pPr>
       <w:r>
         <w:rPr>
           <w:rFonts w:hint="eastAsia"/>
@@ -2614,7 +2597,13 @@
     </w:p>
     <w:p>
       <w:r>
-        <w:t>% ...daq/copper/test_program/hslb/boothslb -abcd ./HSLB_1Hz256B</w:t>
+        <w:t xml:space="preserve">% </w:t>
+      </w:r>
+      <w:r>
+        <w:t>.</w:t>
+      </w:r>
+      <w:r>
+        <w:t>/booths -abcd ./HSLB_1Hz256B</w:t>
       </w:r>
       <w:r>
         <w:t>_COPPER?</w:t>
@@ -3123,6 +3112,29 @@
           <w:szCs w:val="21"/>
         </w:rPr>
       </w:pPr>
+    </w:p>
+    <w:p>
+      <w:pPr>
+        <w:rPr>
+          <w:rFonts w:hint="eastAsia"/>
+          <w:szCs w:val="21"/>
+        </w:rPr>
+      </w:pPr>
+      <w:r>
+        <w:rPr>
+          <w:rFonts w:hint="eastAsia"/>
+          <w:szCs w:val="21"/>
+        </w:rPr>
+        <w:t xml:space="preserve">Aug. 28, 2015 : </w:t>
+      </w:r>
+      <w:r>
+        <w:rPr>
+          <w:szCs w:val="21"/>
+        </w:rPr>
+        <w:t>Rename boothslb to booths</w:t>
+      </w:r>
+      <w:bookmarkStart w:id="0" w:name="_GoBack"/>
+      <w:bookmarkEnd w:id="0"/>
     </w:p>
     <w:p>
       <w:pPr>
@@ -3351,6 +3363,119 @@
     </w:lvl>
   </w:abstractNum>
   <w:abstractNum w:abstractNumId="1" w15:restartNumberingAfterBreak="0">
+    <w:nsid w:val="28C7038B"/>
+    <w:multiLevelType w:val="hybridMultilevel"/>
+    <w:tmpl w:val="E65265A2"/>
+    <w:lvl w:ilvl="0" w:tplc="CD5CF440">
+      <w:start w:val="5"/>
+      <w:numFmt w:val="bullet"/>
+      <w:lvlText w:val="-"/>
+      <w:lvlJc w:val="left"/>
+      <w:pPr>
+        <w:ind w:left="360" w:hanging="360"/>
+      </w:pPr>
+      <w:rPr>
+        <w:rFonts w:ascii="Century" w:eastAsiaTheme="minorEastAsia" w:hAnsi="Century" w:cstheme="minorBidi" w:hint="default"/>
+      </w:rPr>
+    </w:lvl>
+    <w:lvl w:ilvl="1" w:tplc="0409000B" w:tentative="1">
+      <w:start w:val="1"/>
+      <w:numFmt w:val="bullet"/>
+      <w:lvlText w:val=""/>
+      <w:lvlJc w:val="left"/>
+      <w:pPr>
+        <w:ind w:left="840" w:hanging="420"/>
+      </w:pPr>
+      <w:rPr>
+        <w:rFonts w:ascii="Wingdings" w:hAnsi="Wingdings" w:hint="default"/>
+      </w:rPr>
+    </w:lvl>
+    <w:lvl w:ilvl="2" w:tplc="0409000D" w:tentative="1">
+      <w:start w:val="1"/>
+      <w:numFmt w:val="bullet"/>
+      <w:lvlText w:val=""/>
+      <w:lvlJc w:val="left"/>
+      <w:pPr>
+        <w:ind w:left="1260" w:hanging="420"/>
+      </w:pPr>
+      <w:rPr>
+        <w:rFonts w:ascii="Wingdings" w:hAnsi="Wingdings" w:hint="default"/>
+      </w:rPr>
+    </w:lvl>
+    <w:lvl w:ilvl="3" w:tplc="04090001" w:tentative="1">
+      <w:start w:val="1"/>
+      <w:numFmt w:val="bullet"/>
+      <w:lvlText w:val=""/>
+      <w:lvlJc w:val="left"/>
+      <w:pPr>
+        <w:ind w:left="1680" w:hanging="420"/>
+      </w:pPr>
+      <w:rPr>
+        <w:rFonts w:ascii="Wingdings" w:hAnsi="Wingdings" w:hint="default"/>
+      </w:rPr>
+    </w:lvl>
+    <w:lvl w:ilvl="4" w:tplc="0409000B" w:tentative="1">
+      <w:start w:val="1"/>
+      <w:numFmt w:val="bullet"/>
+      <w:lvlText w:val=""/>
+      <w:lvlJc w:val="left"/>
+      <w:pPr>
+        <w:ind w:left="2100" w:hanging="420"/>
+      </w:pPr>
+      <w:rPr>
+        <w:rFonts w:ascii="Wingdings" w:hAnsi="Wingdings" w:hint="default"/>
+      </w:rPr>
+    </w:lvl>
+    <w:lvl w:ilvl="5" w:tplc="0409000D" w:tentative="1">
+      <w:start w:val="1"/>
+      <w:numFmt w:val="bullet"/>
+      <w:lvlText w:val=""/>
+      <w:lvlJc w:val="left"/>
+      <w:pPr>
+        <w:ind w:left="2520" w:hanging="420"/>
+      </w:pPr>
+      <w:rPr>
+        <w:rFonts w:ascii="Wingdings" w:hAnsi="Wingdings" w:hint="default"/>
+      </w:rPr>
+    </w:lvl>
+    <w:lvl w:ilvl="6" w:tplc="04090001" w:tentative="1">
+      <w:start w:val="1"/>
+      <w:numFmt w:val="bullet"/>
+      <w:lvlText w:val=""/>
+      <w:lvlJc w:val="left"/>
+      <w:pPr>
+        <w:ind w:left="2940" w:hanging="420"/>
+      </w:pPr>
+      <w:rPr>
+        <w:rFonts w:ascii="Wingdings" w:hAnsi="Wingdings" w:hint="default"/>
+      </w:rPr>
+    </w:lvl>
+    <w:lvl w:ilvl="7" w:tplc="0409000B" w:tentative="1">
+      <w:start w:val="1"/>
+      <w:numFmt w:val="bullet"/>
+      <w:lvlText w:val=""/>
+      <w:lvlJc w:val="left"/>
+      <w:pPr>
+        <w:ind w:left="3360" w:hanging="420"/>
+      </w:pPr>
+      <w:rPr>
+        <w:rFonts w:ascii="Wingdings" w:hAnsi="Wingdings" w:hint="default"/>
+      </w:rPr>
+    </w:lvl>
+    <w:lvl w:ilvl="8" w:tplc="0409000D" w:tentative="1">
+      <w:start w:val="1"/>
+      <w:numFmt w:val="bullet"/>
+      <w:lvlText w:val=""/>
+      <w:lvlJc w:val="left"/>
+      <w:pPr>
+        <w:ind w:left="3780" w:hanging="420"/>
+      </w:pPr>
+      <w:rPr>
+        <w:rFonts w:ascii="Wingdings" w:hAnsi="Wingdings" w:hint="default"/>
+      </w:rPr>
+    </w:lvl>
+  </w:abstractNum>
+  <w:abstractNum w:abstractNumId="2" w15:restartNumberingAfterBreak="0">
     <w:nsid w:val="50AC299C"/>
     <w:multiLevelType w:val="hybridMultilevel"/>
     <w:tmpl w:val="6B74C178"/>
@@ -3463,7 +3588,7 @@
       </w:rPr>
     </w:lvl>
   </w:abstractNum>
-  <w:abstractNum w:abstractNumId="2" w15:restartNumberingAfterBreak="0">
+  <w:abstractNum w:abstractNumId="3" w15:restartNumberingAfterBreak="0">
     <w:nsid w:val="51E0331E"/>
     <w:multiLevelType w:val="hybridMultilevel"/>
     <w:tmpl w:val="486CDC1E"/>
@@ -3576,12 +3701,15 @@
     </w:lvl>
   </w:abstractNum>
   <w:num w:numId="1">
-    <w:abstractNumId w:val="2"/>
+    <w:abstractNumId w:val="3"/>
   </w:num>
   <w:num w:numId="2">
     <w:abstractNumId w:val="0"/>
   </w:num>
   <w:num w:numId="3">
+    <w:abstractNumId w:val="2"/>
+  </w:num>
+  <w:num w:numId="4">
     <w:abstractNumId w:val="1"/>
   </w:num>
 </w:numbering>
@@ -4392,7 +4520,7 @@
 </file>
 
 <file path=customXml/itemProps1.xml><?xml version="1.0" encoding="utf-8"?>
-<ds:datastoreItem xmlns:ds="http://schemas.openxmlformats.org/officeDocument/2006/customXml" ds:itemID="{CEBB06DE-A12B-432F-B91F-FB47E3AF1966}">
+<ds:datastoreItem xmlns:ds="http://schemas.openxmlformats.org/officeDocument/2006/customXml" ds:itemID="{CA83FBD1-FC9E-4B5F-A3D8-4F3E684F63DE}">
   <ds:schemaRefs>
     <ds:schemaRef ds:uri="http://schemas.openxmlformats.org/officeDocument/2006/bibliography"/>
   </ds:schemaRefs>

</xml_diff>